<commit_message>
load balancer has to be added
</commit_message>
<xml_diff>
--- a/13_aws_part_1.docx
+++ b/13_aws_part_1.docx
@@ -6419,7 +6419,18 @@
           <w:szCs w:val="22"/>
           <w:lang w:val="en-US"/>
         </w:rPr>
-        <w:t>Each file gets a unique URL to access over the internet or programmatically</w:t>
+        <w:t xml:space="preserve">Each file gets a unique URL to access over the internet or </w:t>
+      </w:r>
+      <w:r>
+        <w:rPr>
+          <w:rFonts w:hint="default" w:ascii="Bodoni MT" w:hAnsi="Bodoni MT" w:cs="Bodoni MT"/>
+          <w:b w:val="0"/>
+          <w:bCs w:val="0"/>
+          <w:sz w:val="22"/>
+          <w:szCs w:val="22"/>
+          <w:lang w:val="en-IN"/>
+        </w:rPr>
+        <w:t>programmatically</w:t>
       </w:r>
     </w:p>
     <w:p>
@@ -6523,16 +6534,18 @@
           <w:rFonts w:hint="default" w:ascii="Bodoni MT" w:hAnsi="Bodoni MT" w:cs="Bodoni MT"/>
           <w:b w:val="0"/>
           <w:bCs w:val="0"/>
-          <w:sz w:val="22"/>
-          <w:szCs w:val="22"/>
-          <w:lang w:val="en-US"/>
-        </w:rPr>
-      </w:pPr>
-      <w:r>
-        <w:rPr>
-          <w:rFonts w:hint="default" w:ascii="Bodoni MT" w:hAnsi="Bodoni MT" w:cs="Bodoni MT"/>
-          <w:b/>
-          <w:bCs/>
+          <w:color w:val="2F5597" w:themeColor="accent5" w:themeShade="BF"/>
+          <w:sz w:val="22"/>
+          <w:szCs w:val="22"/>
+          <w:lang w:val="en-US"/>
+        </w:rPr>
+      </w:pPr>
+      <w:r>
+        <w:rPr>
+          <w:rFonts w:hint="default" w:ascii="Bodoni MT" w:hAnsi="Bodoni MT" w:cs="Bodoni MT"/>
+          <w:b/>
+          <w:bCs/>
+          <w:color w:val="2F5597" w:themeColor="accent5" w:themeShade="BF"/>
           <w:sz w:val="22"/>
           <w:szCs w:val="22"/>
           <w:lang w:val="en-IN"/>
@@ -6562,11 +6575,25 @@
           <w:rFonts w:hint="default" w:ascii="Bodoni MT" w:hAnsi="Bodoni MT" w:cs="Bodoni MT"/>
           <w:b w:val="0"/>
           <w:bCs w:val="0"/>
-          <w:sz w:val="22"/>
-          <w:szCs w:val="22"/>
-          <w:lang w:val="en-IN"/>
-        </w:rPr>
-        <w:t>Can be persistent. Data stays even if the EC2 is stopped (just like hard-drive).</w:t>
+          <w:i/>
+          <w:iCs/>
+          <w:sz w:val="22"/>
+          <w:szCs w:val="22"/>
+          <w:highlight w:val="yellow"/>
+          <w:lang w:val="en-IN"/>
+        </w:rPr>
+        <w:t>It is persistent</w:t>
+      </w:r>
+      <w:r>
+        <w:rPr>
+          <w:rFonts w:hint="default" w:ascii="Bodoni MT" w:hAnsi="Bodoni MT" w:cs="Bodoni MT"/>
+          <w:b w:val="0"/>
+          <w:bCs w:val="0"/>
+          <w:sz w:val="22"/>
+          <w:szCs w:val="22"/>
+          <w:lang w:val="en-IN"/>
+        </w:rPr>
+        <w:t>. Data stays even if the EC2 is stopped (just like hard-drive).</w:t>
       </w:r>
     </w:p>
     <w:p>
@@ -10055,7 +10082,7 @@
           <w:szCs w:val="22"/>
           <w:lang w:val="en-IN"/>
         </w:rPr>
-        <w:t xml:space="preserve">In linux everything is a file. </w:t>
+        <w:t xml:space="preserve">In Linux everything is a file. </w:t>
       </w:r>
     </w:p>
     <w:p>
@@ -11335,7 +11362,7 @@
           <w:szCs w:val="22"/>
           <w:lang w:val="en-IN"/>
         </w:rPr>
-        <w:t xml:space="preserve"> .. it’ll fail bcs all the required things had been deleted inside the directory </w:t>
+        <w:t xml:space="preserve"> .. it’ll fail because all the required things had been deleted inside the directory </w:t>
       </w:r>
       <w:r>
         <w:rPr>
@@ -11783,6 +11810,9 @@
         </w:rPr>
       </w:pPr>
       <w:r>
+        <w:rPr>
+          <w:rFonts w:hint="default" w:ascii="Bodoni MT" w:hAnsi="Bodoni MT" w:cs="Bodoni MT"/>
+        </w:rPr>
         <w:drawing>
           <wp:inline distT="0" distB="0" distL="114300" distR="114300">
             <wp:extent cx="3550920" cy="1818640"/>
@@ -12053,6 +12083,9 @@
         </w:rPr>
       </w:pPr>
       <w:r>
+        <w:rPr>
+          <w:rFonts w:hint="default" w:ascii="Bodoni MT" w:hAnsi="Bodoni MT" w:cs="Bodoni MT"/>
+        </w:rPr>
         <w:drawing>
           <wp:inline distT="0" distB="0" distL="114300" distR="114300">
             <wp:extent cx="2806065" cy="1959610"/>
@@ -12151,7 +12184,7 @@
           <w:szCs w:val="22"/>
           <w:lang w:val="en-IN"/>
         </w:rPr>
-        <w:t xml:space="preserve">After that the load balancer will forward the traffic to the particular web server via the backend port (here </w:t>
+        <w:t xml:space="preserve">After that the load balancer will forward the traffic to the particular web server via the back-end port (here </w:t>
       </w:r>
       <w:r>
         <w:rPr>
@@ -12322,11 +12355,29 @@
           <w:rFonts w:hint="default" w:ascii="Bodoni MT" w:hAnsi="Bodoni MT" w:cs="Bodoni MT"/>
           <w:b/>
           <w:bCs/>
-          <w:sz w:val="22"/>
-          <w:szCs w:val="22"/>
-          <w:lang w:val="en-IN"/>
-        </w:rPr>
-        <w:t xml:space="preserve">proxy </w:t>
+          <w:color w:val="FFFFFF" w:themeColor="background1"/>
+          <w:sz w:val="22"/>
+          <w:szCs w:val="22"/>
+          <w:highlight w:val="red"/>
+          <w:lang w:val="en-IN"/>
+          <w14:textFill>
+            <w14:solidFill>
+              <w14:schemeClr w14:val="bg1"/>
+            </w14:solidFill>
+          </w14:textFill>
+        </w:rPr>
+        <w:t>proxy</w:t>
+      </w:r>
+      <w:r>
+        <w:rPr>
+          <w:rFonts w:hint="default" w:ascii="Bodoni MT" w:hAnsi="Bodoni MT" w:cs="Bodoni MT"/>
+          <w:b/>
+          <w:bCs/>
+          <w:sz w:val="22"/>
+          <w:szCs w:val="22"/>
+          <w:lang w:val="en-IN"/>
+        </w:rPr>
+        <w:t xml:space="preserve"> </w:t>
       </w:r>
       <w:r>
         <w:rPr>
@@ -12384,6 +12435,109 @@
     <w:p>
       <w:pPr>
         <w:numPr>
+          <w:ilvl w:val="2"/>
+          <w:numId w:val="1"/>
+        </w:numPr>
+        <w:spacing w:line="360" w:lineRule="auto"/>
+        <w:ind w:left="1260" w:leftChars="0" w:hanging="420" w:firstLineChars="0"/>
+        <w:rPr>
+          <w:rFonts w:hint="default" w:ascii="Bodoni MT" w:hAnsi="Bodoni MT" w:cs="Bodoni MT"/>
+          <w:b/>
+          <w:bCs/>
+          <w:i w:val="0"/>
+          <w:iCs w:val="0"/>
+          <w:color w:val="FF0000"/>
+          <w:sz w:val="22"/>
+          <w:szCs w:val="22"/>
+          <w:highlight w:val="none"/>
+          <w:lang w:val="en-US"/>
+        </w:rPr>
+      </w:pPr>
+      <w:r>
+        <w:rPr>
+          <w:rFonts w:hint="default" w:ascii="Bodoni MT" w:hAnsi="Bodoni MT" w:cs="Bodoni MT"/>
+          <w:b/>
+          <w:bCs/>
+          <w:i w:val="0"/>
+          <w:iCs w:val="0"/>
+          <w:color w:val="FF0000"/>
+          <w:sz w:val="22"/>
+          <w:szCs w:val="22"/>
+          <w:highlight w:val="none"/>
+          <w:lang w:val="en-IN"/>
+        </w:rPr>
+        <w:t xml:space="preserve">There is a frontend port by which the users access the load balancer </w:t>
+      </w:r>
+      <w:r>
+        <w:rPr>
+          <w:rFonts w:hint="default" w:ascii="Bodoni MT" w:hAnsi="Bodoni MT" w:eastAsia="SimSun" w:cs="Bodoni MT"/>
+          <w:b/>
+          <w:bCs/>
+          <w:i w:val="0"/>
+          <w:iCs w:val="0"/>
+          <w:color w:val="FF0000"/>
+          <w:sz w:val="22"/>
+          <w:szCs w:val="22"/>
+          <w:highlight w:val="none"/>
+        </w:rPr>
+        <w:t>(e.g., port 80 for HTTP or 443 for HTTPS)</w:t>
+      </w:r>
+      <w:r>
+        <w:rPr>
+          <w:rFonts w:hint="default" w:ascii="Bodoni MT" w:hAnsi="Bodoni MT" w:cs="Bodoni MT"/>
+          <w:b/>
+          <w:bCs/>
+          <w:i w:val="0"/>
+          <w:iCs w:val="0"/>
+          <w:color w:val="FF0000"/>
+          <w:sz w:val="22"/>
+          <w:szCs w:val="22"/>
+          <w:highlight w:val="none"/>
+          <w:lang w:val="en-IN"/>
+        </w:rPr>
+        <w:t>. And there is a backend port by which the load balancer forwards the traffic to the different web-servers managing the traffic.</w:t>
+      </w:r>
+    </w:p>
+    <w:p>
+      <w:pPr>
+        <w:numPr>
+          <w:ilvl w:val="3"/>
+          <w:numId w:val="1"/>
+        </w:numPr>
+        <w:spacing w:line="360" w:lineRule="auto"/>
+        <w:ind w:left="1680" w:leftChars="0" w:hanging="420" w:firstLineChars="0"/>
+        <w:rPr>
+          <w:rFonts w:hint="default" w:ascii="Bodoni MT" w:hAnsi="Bodoni MT" w:cs="Bodoni MT"/>
+          <w:b/>
+          <w:bCs/>
+          <w:i w:val="0"/>
+          <w:iCs w:val="0"/>
+          <w:color w:val="FF0000"/>
+          <w:sz w:val="22"/>
+          <w:szCs w:val="22"/>
+          <w:highlight w:val="none"/>
+          <w:lang w:val="en-US"/>
+        </w:rPr>
+      </w:pPr>
+      <w:r>
+        <w:rPr>
+          <w:rFonts w:hint="default" w:ascii="Bodoni MT" w:hAnsi="Bodoni MT" w:cs="Bodoni MT"/>
+          <w:b/>
+          <w:bCs/>
+          <w:i w:val="0"/>
+          <w:iCs w:val="0"/>
+          <w:color w:val="FF0000"/>
+          <w:sz w:val="22"/>
+          <w:szCs w:val="22"/>
+          <w:highlight w:val="none"/>
+          <w:lang w:val="en-IN"/>
+        </w:rPr>
+        <w:t>NOTE: All the web-servers in the backend will be listening on same port.</w:t>
+      </w:r>
+    </w:p>
+    <w:p>
+      <w:pPr>
+        <w:numPr>
           <w:ilvl w:val="1"/>
           <w:numId w:val="1"/>
         </w:numPr>
@@ -12407,7 +12561,29 @@
           <w:szCs w:val="22"/>
           <w:lang w:val="en-IN"/>
         </w:rPr>
-        <w:t>Types of ELB:</w:t>
+        <w:t xml:space="preserve">Types of </w:t>
+      </w:r>
+      <w:r>
+        <w:rPr>
+          <w:rFonts w:hint="default" w:ascii="Bodoni MT" w:hAnsi="Bodoni MT" w:cs="Bodoni MT"/>
+          <w:b/>
+          <w:bCs/>
+          <w:sz w:val="22"/>
+          <w:szCs w:val="22"/>
+          <w:lang w:val="en-IN"/>
+        </w:rPr>
+        <w:t>ELB</w:t>
+      </w:r>
+      <w:r>
+        <w:rPr>
+          <w:rFonts w:hint="default" w:ascii="Bodoni MT" w:hAnsi="Bodoni MT" w:cs="Bodoni MT"/>
+          <w:b w:val="0"/>
+          <w:bCs w:val="0"/>
+          <w:sz w:val="22"/>
+          <w:szCs w:val="22"/>
+          <w:lang w:val="en-IN"/>
+        </w:rPr>
+        <w:t>:</w:t>
       </w:r>
     </w:p>
     <w:p>
@@ -12436,7 +12612,145 @@
           <w:szCs w:val="22"/>
           <w:lang w:val="en-IN"/>
         </w:rPr>
-        <w:t>Application LB</w:t>
+        <w:t>Classic LB:</w:t>
+      </w:r>
+    </w:p>
+    <w:p>
+      <w:pPr>
+        <w:numPr>
+          <w:ilvl w:val="3"/>
+          <w:numId w:val="1"/>
+        </w:numPr>
+        <w:spacing w:line="360" w:lineRule="auto"/>
+        <w:ind w:left="1680" w:leftChars="0" w:hanging="420" w:firstLineChars="0"/>
+        <w:rPr>
+          <w:rFonts w:hint="default" w:ascii="Bodoni MT" w:hAnsi="Bodoni MT" w:cs="Bodoni MT"/>
+          <w:b w:val="0"/>
+          <w:bCs w:val="0"/>
+          <w:sz w:val="22"/>
+          <w:szCs w:val="22"/>
+          <w:lang w:val="en-US"/>
+        </w:rPr>
+      </w:pPr>
+      <w:r>
+        <w:rPr>
+          <w:rFonts w:hint="default" w:ascii="Bodoni MT" w:hAnsi="Bodoni MT" w:cs="Bodoni MT"/>
+          <w:b w:val="0"/>
+          <w:bCs w:val="0"/>
+          <w:sz w:val="22"/>
+          <w:szCs w:val="22"/>
+          <w:lang w:val="en-IN"/>
+        </w:rPr>
+        <w:t>Takes request from frontend port (443) and routes to the backend server port (80).</w:t>
+      </w:r>
+    </w:p>
+    <w:p>
+      <w:pPr>
+        <w:numPr>
+          <w:ilvl w:val="3"/>
+          <w:numId w:val="1"/>
+        </w:numPr>
+        <w:spacing w:line="360" w:lineRule="auto"/>
+        <w:ind w:left="1680" w:leftChars="0" w:hanging="420" w:firstLineChars="0"/>
+        <w:rPr>
+          <w:rFonts w:hint="default" w:ascii="Bodoni MT" w:hAnsi="Bodoni MT" w:cs="Bodoni MT"/>
+          <w:b w:val="0"/>
+          <w:bCs w:val="0"/>
+          <w:sz w:val="22"/>
+          <w:szCs w:val="22"/>
+          <w:lang w:val="en-US"/>
+        </w:rPr>
+      </w:pPr>
+      <w:r>
+        <w:rPr>
+          <w:rFonts w:hint="default" w:ascii="Bodoni MT" w:hAnsi="Bodoni MT" w:cs="Bodoni MT"/>
+          <w:b w:val="0"/>
+          <w:bCs w:val="0"/>
+          <w:sz w:val="22"/>
+          <w:szCs w:val="22"/>
+          <w:lang w:val="en-IN"/>
+        </w:rPr>
+        <w:t>Ideal for simple solution</w:t>
+      </w:r>
+    </w:p>
+    <w:p>
+      <w:pPr>
+        <w:numPr>
+          <w:ilvl w:val="3"/>
+          <w:numId w:val="1"/>
+        </w:numPr>
+        <w:spacing w:line="360" w:lineRule="auto"/>
+        <w:ind w:left="1680" w:leftChars="0" w:hanging="420" w:firstLineChars="0"/>
+        <w:rPr>
+          <w:rFonts w:hint="default" w:ascii="Bodoni MT" w:hAnsi="Bodoni MT" w:cs="Bodoni MT"/>
+          <w:b w:val="0"/>
+          <w:bCs w:val="0"/>
+          <w:sz w:val="22"/>
+          <w:szCs w:val="22"/>
+          <w:lang w:val="en-US"/>
+        </w:rPr>
+      </w:pPr>
+      <w:r>
+        <w:rPr>
+          <w:rFonts w:hint="default" w:ascii="Bodoni MT" w:hAnsi="Bodoni MT" w:cs="Bodoni MT"/>
+          <w:b w:val="0"/>
+          <w:bCs w:val="0"/>
+          <w:sz w:val="22"/>
+          <w:szCs w:val="22"/>
+          <w:lang w:val="en-IN"/>
+        </w:rPr>
+        <w:t xml:space="preserve">Works on </w:t>
+      </w:r>
+      <w:r>
+        <w:rPr>
+          <w:rFonts w:hint="default" w:ascii="Bodoni MT" w:hAnsi="Bodoni MT" w:cs="Bodoni MT"/>
+          <w:b/>
+          <w:bCs/>
+          <w:sz w:val="22"/>
+          <w:szCs w:val="22"/>
+          <w:lang w:val="en-IN"/>
+        </w:rPr>
+        <w:t>layer 4</w:t>
+      </w:r>
+      <w:r>
+        <w:rPr>
+          <w:rFonts w:hint="default" w:ascii="Bodoni MT" w:hAnsi="Bodoni MT" w:cs="Bodoni MT"/>
+          <w:b w:val="0"/>
+          <w:bCs w:val="0"/>
+          <w:sz w:val="22"/>
+          <w:szCs w:val="22"/>
+          <w:lang w:val="en-IN"/>
+        </w:rPr>
+        <w:t>.</w:t>
+      </w:r>
+    </w:p>
+    <w:p>
+      <w:pPr>
+        <w:numPr>
+          <w:ilvl w:val="3"/>
+          <w:numId w:val="1"/>
+        </w:numPr>
+        <w:spacing w:line="360" w:lineRule="auto"/>
+        <w:ind w:left="1680" w:leftChars="0" w:hanging="420" w:firstLineChars="0"/>
+        <w:rPr>
+          <w:rFonts w:hint="default" w:ascii="Bodoni MT" w:hAnsi="Bodoni MT" w:cs="Bodoni MT"/>
+          <w:b w:val="0"/>
+          <w:bCs w:val="0"/>
+          <w:sz w:val="22"/>
+          <w:szCs w:val="22"/>
+          <w:lang w:val="en-US"/>
+        </w:rPr>
+      </w:pPr>
+      <w:r>
+        <w:rPr>
+          <w:rFonts w:hint="default" w:ascii="Bodoni MT" w:hAnsi="Bodoni MT" w:cs="Bodoni MT"/>
+          <w:b w:val="0"/>
+          <w:bCs w:val="0"/>
+          <w:sz w:val="22"/>
+          <w:szCs w:val="22"/>
+          <w:lang w:val="en-IN"/>
+        </w:rPr>
+        <w:t>Older generation. Only used for backward compatibility.</w:t>
       </w:r>
     </w:p>
     <w:p>
@@ -12465,7 +12779,189 @@
           <w:szCs w:val="22"/>
           <w:lang w:val="en-IN"/>
         </w:rPr>
-        <w:t>Network LB</w:t>
+        <w:t>Application LB:</w:t>
+      </w:r>
+    </w:p>
+    <w:p>
+      <w:pPr>
+        <w:numPr>
+          <w:ilvl w:val="3"/>
+          <w:numId w:val="1"/>
+        </w:numPr>
+        <w:spacing w:line="360" w:lineRule="auto"/>
+        <w:ind w:left="1680" w:leftChars="0" w:hanging="420" w:firstLineChars="0"/>
+        <w:rPr>
+          <w:rFonts w:hint="default" w:ascii="Bodoni MT" w:hAnsi="Bodoni MT" w:cs="Bodoni MT"/>
+          <w:b w:val="0"/>
+          <w:bCs w:val="0"/>
+          <w:sz w:val="22"/>
+          <w:szCs w:val="22"/>
+          <w:lang w:val="en-US"/>
+        </w:rPr>
+      </w:pPr>
+      <w:r>
+        <w:rPr>
+          <w:rFonts w:hint="default" w:ascii="Bodoni MT" w:hAnsi="Bodoni MT" w:cs="Bodoni MT"/>
+          <w:b w:val="0"/>
+          <w:bCs w:val="0"/>
+          <w:sz w:val="22"/>
+          <w:szCs w:val="22"/>
+          <w:lang w:val="en-IN"/>
+        </w:rPr>
+        <w:t xml:space="preserve">Works on </w:t>
+      </w:r>
+      <w:r>
+        <w:rPr>
+          <w:rFonts w:hint="default" w:ascii="Bodoni MT" w:hAnsi="Bodoni MT" w:cs="Bodoni MT"/>
+          <w:b/>
+          <w:bCs/>
+          <w:sz w:val="22"/>
+          <w:szCs w:val="22"/>
+          <w:lang w:val="en-IN"/>
+        </w:rPr>
+        <w:t>Layer 7</w:t>
+      </w:r>
+      <w:r>
+        <w:rPr>
+          <w:rFonts w:hint="default" w:ascii="Bodoni MT" w:hAnsi="Bodoni MT" w:cs="Bodoni MT"/>
+          <w:b w:val="0"/>
+          <w:bCs w:val="0"/>
+          <w:sz w:val="22"/>
+          <w:szCs w:val="22"/>
+          <w:lang w:val="en-IN"/>
+        </w:rPr>
+        <w:t>.</w:t>
+      </w:r>
+    </w:p>
+    <w:p>
+      <w:pPr>
+        <w:numPr>
+          <w:ilvl w:val="3"/>
+          <w:numId w:val="1"/>
+        </w:numPr>
+        <w:spacing w:line="360" w:lineRule="auto"/>
+        <w:ind w:left="1680" w:leftChars="0" w:hanging="420" w:firstLineChars="0"/>
+        <w:rPr>
+          <w:rFonts w:hint="default" w:ascii="Bodoni MT" w:hAnsi="Bodoni MT" w:cs="Bodoni MT"/>
+          <w:b w:val="0"/>
+          <w:bCs w:val="0"/>
+          <w:sz w:val="22"/>
+          <w:szCs w:val="22"/>
+          <w:lang w:val="en-US"/>
+        </w:rPr>
+      </w:pPr>
+      <w:r>
+        <w:rPr>
+          <w:rFonts w:hint="default" w:ascii="Bodoni MT" w:hAnsi="Bodoni MT" w:cs="Bodoni MT"/>
+          <w:b w:val="0"/>
+          <w:bCs w:val="0"/>
+          <w:sz w:val="22"/>
+          <w:szCs w:val="22"/>
+          <w:lang w:val="en-IN"/>
+        </w:rPr>
+        <w:t>Intelligent routing based on content.</w:t>
+      </w:r>
+    </w:p>
+    <w:p>
+      <w:pPr>
+        <w:numPr>
+          <w:ilvl w:val="3"/>
+          <w:numId w:val="1"/>
+        </w:numPr>
+        <w:spacing w:line="360" w:lineRule="auto"/>
+        <w:ind w:left="1680" w:leftChars="0" w:hanging="420" w:firstLineChars="0"/>
+        <w:rPr>
+          <w:rFonts w:hint="default" w:ascii="Bodoni MT" w:hAnsi="Bodoni MT" w:cs="Bodoni MT"/>
+          <w:b w:val="0"/>
+          <w:bCs w:val="0"/>
+          <w:sz w:val="22"/>
+          <w:szCs w:val="22"/>
+          <w:lang w:val="en-US"/>
+        </w:rPr>
+      </w:pPr>
+      <w:r>
+        <w:rPr>
+          <w:rFonts w:hint="default" w:ascii="Bodoni MT" w:hAnsi="Bodoni MT" w:cs="Bodoni MT"/>
+          <w:b w:val="0"/>
+          <w:bCs w:val="0"/>
+          <w:sz w:val="22"/>
+          <w:szCs w:val="22"/>
+          <w:lang w:val="en-IN"/>
+        </w:rPr>
+        <w:t xml:space="preserve">Best suited for </w:t>
+      </w:r>
+      <w:r>
+        <w:rPr>
+          <w:rFonts w:hint="default" w:ascii="Bodoni MT" w:hAnsi="Bodoni MT" w:cs="Bodoni MT"/>
+          <w:b/>
+          <w:bCs/>
+          <w:sz w:val="22"/>
+          <w:szCs w:val="22"/>
+          <w:lang w:val="en-IN"/>
+        </w:rPr>
+        <w:t xml:space="preserve">HTTP </w:t>
+      </w:r>
+      <w:r>
+        <w:rPr>
+          <w:rFonts w:hint="default" w:ascii="Bodoni MT" w:hAnsi="Bodoni MT" w:cs="Bodoni MT"/>
+          <w:b w:val="0"/>
+          <w:bCs w:val="0"/>
+          <w:sz w:val="22"/>
+          <w:szCs w:val="22"/>
+          <w:lang w:val="en-IN"/>
+        </w:rPr>
+        <w:t xml:space="preserve">&amp; </w:t>
+      </w:r>
+      <w:r>
+        <w:rPr>
+          <w:rFonts w:hint="default" w:ascii="Bodoni MT" w:hAnsi="Bodoni MT" w:cs="Bodoni MT"/>
+          <w:b/>
+          <w:bCs/>
+          <w:sz w:val="22"/>
+          <w:szCs w:val="22"/>
+          <w:lang w:val="en-IN"/>
+        </w:rPr>
+        <w:t>HTTPS</w:t>
+      </w:r>
+      <w:r>
+        <w:rPr>
+          <w:rFonts w:hint="default" w:ascii="Bodoni MT" w:hAnsi="Bodoni MT" w:cs="Bodoni MT"/>
+          <w:b w:val="0"/>
+          <w:bCs w:val="0"/>
+          <w:sz w:val="22"/>
+          <w:szCs w:val="22"/>
+          <w:lang w:val="en-IN"/>
+        </w:rPr>
+        <w:t xml:space="preserve"> web traffic.</w:t>
+      </w:r>
+    </w:p>
+    <w:p>
+      <w:pPr>
+        <w:numPr>
+          <w:ilvl w:val="3"/>
+          <w:numId w:val="1"/>
+        </w:numPr>
+        <w:spacing w:line="360" w:lineRule="auto"/>
+        <w:ind w:left="1680" w:leftChars="0" w:hanging="420" w:firstLineChars="0"/>
+        <w:rPr>
+          <w:rFonts w:hint="default" w:ascii="Bodoni MT" w:hAnsi="Bodoni MT" w:cs="Bodoni MT"/>
+          <w:b w:val="0"/>
+          <w:bCs w:val="0"/>
+          <w:sz w:val="22"/>
+          <w:szCs w:val="22"/>
+          <w:lang w:val="en-US"/>
+        </w:rPr>
+      </w:pPr>
+      <w:r>
+        <w:rPr>
+          <w:rFonts w:hint="default" w:ascii="Bodoni MT" w:hAnsi="Bodoni MT" w:cs="Bodoni MT"/>
+          <w:b w:val="0"/>
+          <w:bCs w:val="0"/>
+          <w:sz w:val="22"/>
+          <w:szCs w:val="22"/>
+          <w:lang w:val="en-IN"/>
+        </w:rPr>
+        <w:t>Path based, host based routing.</w:t>
       </w:r>
     </w:p>
     <w:p>
@@ -12494,7 +12990,174 @@
           <w:szCs w:val="22"/>
           <w:lang w:val="en-IN"/>
         </w:rPr>
-        <w:t>Gateway LB</w:t>
+        <w:t>Network LB:</w:t>
+      </w:r>
+    </w:p>
+    <w:p>
+      <w:pPr>
+        <w:numPr>
+          <w:ilvl w:val="3"/>
+          <w:numId w:val="1"/>
+        </w:numPr>
+        <w:spacing w:line="360" w:lineRule="auto"/>
+        <w:ind w:left="1680" w:leftChars="0" w:hanging="420" w:firstLineChars="0"/>
+        <w:rPr>
+          <w:rFonts w:hint="default" w:ascii="Bodoni MT" w:hAnsi="Bodoni MT" w:cs="Bodoni MT"/>
+          <w:b w:val="0"/>
+          <w:bCs w:val="0"/>
+          <w:sz w:val="22"/>
+          <w:szCs w:val="22"/>
+          <w:lang w:val="en-US"/>
+        </w:rPr>
+      </w:pPr>
+      <w:r>
+        <w:rPr>
+          <w:rFonts w:hint="default" w:ascii="Bodoni MT" w:hAnsi="Bodoni MT" w:cs="Bodoni MT"/>
+          <w:b w:val="0"/>
+          <w:bCs w:val="0"/>
+          <w:sz w:val="22"/>
+          <w:szCs w:val="22"/>
+          <w:lang w:val="en-IN"/>
+        </w:rPr>
+        <w:t xml:space="preserve">Work on </w:t>
+      </w:r>
+      <w:r>
+        <w:rPr>
+          <w:rFonts w:hint="default" w:ascii="Bodoni MT" w:hAnsi="Bodoni MT" w:cs="Bodoni MT"/>
+          <w:b/>
+          <w:bCs/>
+          <w:sz w:val="22"/>
+          <w:szCs w:val="22"/>
+          <w:lang w:val="en-IN"/>
+        </w:rPr>
+        <w:t>Layer 4</w:t>
+      </w:r>
+      <w:r>
+        <w:rPr>
+          <w:rFonts w:hint="default" w:ascii="Bodoni MT" w:hAnsi="Bodoni MT" w:cs="Bodoni MT"/>
+          <w:b w:val="0"/>
+          <w:bCs w:val="0"/>
+          <w:sz w:val="22"/>
+          <w:szCs w:val="22"/>
+          <w:lang w:val="en-IN"/>
+        </w:rPr>
+        <w:t>.</w:t>
+      </w:r>
+    </w:p>
+    <w:p>
+      <w:pPr>
+        <w:numPr>
+          <w:ilvl w:val="3"/>
+          <w:numId w:val="1"/>
+        </w:numPr>
+        <w:spacing w:line="360" w:lineRule="auto"/>
+        <w:ind w:left="1680" w:leftChars="0" w:hanging="420" w:firstLineChars="0"/>
+        <w:rPr>
+          <w:rFonts w:hint="default" w:ascii="Bodoni MT" w:hAnsi="Bodoni MT" w:cs="Bodoni MT"/>
+          <w:b w:val="0"/>
+          <w:bCs w:val="0"/>
+          <w:sz w:val="22"/>
+          <w:szCs w:val="22"/>
+          <w:lang w:val="en-US"/>
+        </w:rPr>
+      </w:pPr>
+      <w:r>
+        <w:rPr>
+          <w:rFonts w:hint="default" w:ascii="Bodoni MT" w:hAnsi="Bodoni MT" w:cs="Bodoni MT"/>
+          <w:b w:val="0"/>
+          <w:bCs w:val="0"/>
+          <w:sz w:val="22"/>
+          <w:szCs w:val="22"/>
+          <w:lang w:val="en-IN"/>
+        </w:rPr>
+        <w:t xml:space="preserve">Handles millions of requests. </w:t>
+      </w:r>
+    </w:p>
+    <w:p>
+      <w:pPr>
+        <w:numPr>
+          <w:ilvl w:val="3"/>
+          <w:numId w:val="1"/>
+        </w:numPr>
+        <w:spacing w:line="360" w:lineRule="auto"/>
+        <w:ind w:left="1680" w:leftChars="0" w:hanging="420" w:firstLineChars="0"/>
+        <w:rPr>
+          <w:rFonts w:hint="default" w:ascii="Bodoni MT" w:hAnsi="Bodoni MT" w:cs="Bodoni MT"/>
+          <w:b w:val="0"/>
+          <w:bCs w:val="0"/>
+          <w:sz w:val="22"/>
+          <w:szCs w:val="22"/>
+          <w:lang w:val="en-US"/>
+        </w:rPr>
+      </w:pPr>
+      <w:r>
+        <w:rPr>
+          <w:rFonts w:hint="default" w:ascii="Bodoni MT" w:hAnsi="Bodoni MT" w:cs="Bodoni MT"/>
+          <w:b w:val="0"/>
+          <w:bCs w:val="0"/>
+          <w:sz w:val="22"/>
+          <w:szCs w:val="22"/>
+          <w:lang w:val="en-IN"/>
+        </w:rPr>
+        <w:t>Used in low-latency or non HTTP traffic.</w:t>
+      </w:r>
+    </w:p>
+    <w:p>
+      <w:pPr>
+        <w:numPr>
+          <w:ilvl w:val="3"/>
+          <w:numId w:val="1"/>
+        </w:numPr>
+        <w:spacing w:line="360" w:lineRule="auto"/>
+        <w:ind w:left="1680" w:leftChars="0" w:hanging="420" w:firstLineChars="0"/>
+        <w:rPr>
+          <w:rFonts w:hint="default" w:ascii="Bodoni MT" w:hAnsi="Bodoni MT" w:cs="Bodoni MT"/>
+          <w:b w:val="0"/>
+          <w:bCs w:val="0"/>
+          <w:sz w:val="22"/>
+          <w:szCs w:val="22"/>
+          <w:lang w:val="en-US"/>
+        </w:rPr>
+      </w:pPr>
+      <w:r>
+        <w:rPr>
+          <w:rFonts w:hint="default" w:ascii="Bodoni MT" w:hAnsi="Bodoni MT" w:cs="Bodoni MT"/>
+          <w:b w:val="0"/>
+          <w:bCs w:val="0"/>
+          <w:sz w:val="22"/>
+          <w:szCs w:val="22"/>
+          <w:lang w:val="en-IN"/>
+        </w:rPr>
+        <w:t>Static IP</w:t>
+      </w:r>
+    </w:p>
+    <w:p>
+      <w:pPr>
+        <w:numPr>
+          <w:ilvl w:val="3"/>
+          <w:numId w:val="1"/>
+        </w:numPr>
+        <w:spacing w:line="360" w:lineRule="auto"/>
+        <w:ind w:left="1680" w:leftChars="0" w:hanging="420" w:firstLineChars="0"/>
+        <w:rPr>
+          <w:rFonts w:hint="default" w:ascii="Bodoni MT" w:hAnsi="Bodoni MT" w:cs="Bodoni MT"/>
+          <w:b w:val="0"/>
+          <w:bCs w:val="0"/>
+          <w:sz w:val="22"/>
+          <w:szCs w:val="22"/>
+          <w:lang w:val="en-US"/>
+        </w:rPr>
+      </w:pPr>
+      <w:r>
+        <w:rPr>
+          <w:rFonts w:hint="default" w:ascii="Bodoni MT" w:hAnsi="Bodoni MT" w:cs="Bodoni MT"/>
+          <w:b w:val="0"/>
+          <w:bCs w:val="0"/>
+          <w:sz w:val="22"/>
+          <w:szCs w:val="22"/>
+          <w:lang w:val="en-IN"/>
+        </w:rPr>
+        <w:t>Very expensive</w:t>
       </w:r>
     </w:p>
     <w:p>
@@ -12523,7 +13186,203 @@
           <w:szCs w:val="22"/>
           <w:lang w:val="en-IN"/>
         </w:rPr>
-        <w:t>Classic LB</w:t>
+        <w:t>Gateway LB:</w:t>
+      </w:r>
+    </w:p>
+    <w:p>
+      <w:pPr>
+        <w:numPr>
+          <w:ilvl w:val="3"/>
+          <w:numId w:val="1"/>
+        </w:numPr>
+        <w:spacing w:line="360" w:lineRule="auto"/>
+        <w:ind w:left="1680" w:leftChars="0" w:hanging="420" w:firstLineChars="0"/>
+        <w:rPr>
+          <w:rFonts w:hint="default" w:ascii="Bodoni MT" w:hAnsi="Bodoni MT" w:cs="Bodoni MT"/>
+          <w:b w:val="0"/>
+          <w:bCs w:val="0"/>
+          <w:sz w:val="22"/>
+          <w:szCs w:val="22"/>
+          <w:lang w:val="en-US"/>
+        </w:rPr>
+      </w:pPr>
+      <w:r>
+        <w:rPr>
+          <w:rFonts w:hint="default" w:ascii="Bodoni MT" w:hAnsi="Bodoni MT" w:cs="Bodoni MT"/>
+          <w:b w:val="0"/>
+          <w:bCs w:val="0"/>
+          <w:sz w:val="22"/>
+          <w:szCs w:val="22"/>
+          <w:lang w:val="en-IN"/>
+        </w:rPr>
+        <w:t xml:space="preserve">Works on </w:t>
+      </w:r>
+      <w:r>
+        <w:rPr>
+          <w:rFonts w:hint="default" w:ascii="Bodoni MT" w:hAnsi="Bodoni MT" w:cs="Bodoni MT"/>
+          <w:b/>
+          <w:bCs/>
+          <w:sz w:val="22"/>
+          <w:szCs w:val="22"/>
+          <w:lang w:val="en-IN"/>
+        </w:rPr>
+        <w:t>Layer 3</w:t>
+      </w:r>
+      <w:r>
+        <w:rPr>
+          <w:rFonts w:hint="default" w:ascii="Bodoni MT" w:hAnsi="Bodoni MT" w:cs="Bodoni MT"/>
+          <w:b w:val="0"/>
+          <w:bCs w:val="0"/>
+          <w:sz w:val="22"/>
+          <w:szCs w:val="22"/>
+          <w:lang w:val="en-IN"/>
+        </w:rPr>
+        <w:t>.</w:t>
+      </w:r>
+    </w:p>
+    <w:p>
+      <w:pPr>
+        <w:numPr>
+          <w:ilvl w:val="3"/>
+          <w:numId w:val="1"/>
+        </w:numPr>
+        <w:spacing w:line="360" w:lineRule="auto"/>
+        <w:ind w:left="1680" w:leftChars="0" w:hanging="420" w:firstLineChars="0"/>
+        <w:rPr>
+          <w:rFonts w:hint="default" w:ascii="Bodoni MT" w:hAnsi="Bodoni MT" w:cs="Bodoni MT"/>
+          <w:b w:val="0"/>
+          <w:bCs w:val="0"/>
+          <w:sz w:val="22"/>
+          <w:szCs w:val="22"/>
+          <w:lang w:val="en-US"/>
+        </w:rPr>
+      </w:pPr>
+      <w:r>
+        <w:rPr>
+          <w:rFonts w:hint="default" w:ascii="Bodoni MT" w:hAnsi="Bodoni MT" w:cs="Bodoni MT"/>
+          <w:b w:val="0"/>
+          <w:bCs w:val="0"/>
+          <w:sz w:val="22"/>
+          <w:szCs w:val="22"/>
+          <w:lang w:val="en-IN"/>
+        </w:rPr>
+        <w:t xml:space="preserve">It enables you to deploy, scale &amp; manage virtual appliances such as </w:t>
+      </w:r>
+    </w:p>
+    <w:p>
+      <w:pPr>
+        <w:numPr>
+          <w:ilvl w:val="4"/>
+          <w:numId w:val="1"/>
+        </w:numPr>
+        <w:spacing w:line="360" w:lineRule="auto"/>
+        <w:ind w:left="2100" w:leftChars="0" w:hanging="420" w:firstLineChars="0"/>
+        <w:rPr>
+          <w:rFonts w:hint="default" w:ascii="Bodoni MT" w:hAnsi="Bodoni MT" w:cs="Bodoni MT"/>
+          <w:b w:val="0"/>
+          <w:bCs w:val="0"/>
+          <w:sz w:val="22"/>
+          <w:szCs w:val="22"/>
+          <w:lang w:val="en-US"/>
+        </w:rPr>
+      </w:pPr>
+      <w:r>
+        <w:rPr>
+          <w:rFonts w:hint="default" w:ascii="Bodoni MT" w:hAnsi="Bodoni MT" w:cs="Bodoni MT"/>
+          <w:b w:val="0"/>
+          <w:bCs w:val="0"/>
+          <w:sz w:val="22"/>
+          <w:szCs w:val="22"/>
+          <w:lang w:val="en-IN"/>
+        </w:rPr>
+        <w:t>Firewalls</w:t>
+      </w:r>
+    </w:p>
+    <w:p>
+      <w:pPr>
+        <w:numPr>
+          <w:ilvl w:val="4"/>
+          <w:numId w:val="1"/>
+        </w:numPr>
+        <w:spacing w:line="360" w:lineRule="auto"/>
+        <w:ind w:left="2100" w:leftChars="0" w:hanging="420" w:firstLineChars="0"/>
+        <w:rPr>
+          <w:rFonts w:hint="default" w:ascii="Bodoni MT" w:hAnsi="Bodoni MT" w:cs="Bodoni MT"/>
+          <w:b w:val="0"/>
+          <w:bCs w:val="0"/>
+          <w:sz w:val="22"/>
+          <w:szCs w:val="22"/>
+          <w:lang w:val="en-US"/>
+        </w:rPr>
+      </w:pPr>
+      <w:r>
+        <w:rPr>
+          <w:rFonts w:hint="default" w:ascii="Bodoni MT" w:hAnsi="Bodoni MT" w:cs="Bodoni MT"/>
+          <w:b w:val="0"/>
+          <w:bCs w:val="0"/>
+          <w:sz w:val="22"/>
+          <w:szCs w:val="22"/>
+          <w:lang w:val="en-IN"/>
+        </w:rPr>
+        <w:t>Intrusion detection</w:t>
+      </w:r>
+    </w:p>
+    <w:p>
+      <w:pPr>
+        <w:numPr>
+          <w:ilvl w:val="4"/>
+          <w:numId w:val="1"/>
+        </w:numPr>
+        <w:spacing w:line="360" w:lineRule="auto"/>
+        <w:ind w:left="2100" w:leftChars="0" w:hanging="420" w:firstLineChars="0"/>
+        <w:rPr>
+          <w:rFonts w:hint="default" w:ascii="Bodoni MT" w:hAnsi="Bodoni MT" w:cs="Bodoni MT"/>
+          <w:b w:val="0"/>
+          <w:bCs w:val="0"/>
+          <w:sz w:val="22"/>
+          <w:szCs w:val="22"/>
+          <w:lang w:val="en-US"/>
+        </w:rPr>
+      </w:pPr>
+      <w:r>
+        <w:rPr>
+          <w:rFonts w:hint="default" w:ascii="Bodoni MT" w:hAnsi="Bodoni MT" w:cs="Bodoni MT"/>
+          <w:b w:val="0"/>
+          <w:bCs w:val="0"/>
+          <w:sz w:val="22"/>
+          <w:szCs w:val="22"/>
+          <w:lang w:val="en-IN"/>
+        </w:rPr>
+        <w:t>Prevention system</w:t>
+      </w:r>
+    </w:p>
+    <w:p>
+      <w:pPr>
+        <w:numPr>
+          <w:ilvl w:val="4"/>
+          <w:numId w:val="1"/>
+        </w:numPr>
+        <w:spacing w:line="360" w:lineRule="auto"/>
+        <w:ind w:left="2100" w:leftChars="0" w:hanging="420" w:firstLineChars="0"/>
+        <w:rPr>
+          <w:rFonts w:hint="default" w:ascii="Bodoni MT" w:hAnsi="Bodoni MT" w:cs="Bodoni MT"/>
+          <w:b/>
+          <w:bCs/>
+          <w:sz w:val="22"/>
+          <w:szCs w:val="22"/>
+          <w:lang w:val="en-US"/>
+        </w:rPr>
+      </w:pPr>
+      <w:r>
+        <w:rPr>
+          <w:rFonts w:hint="default" w:ascii="Bodoni MT" w:hAnsi="Bodoni MT" w:cs="Bodoni MT"/>
+          <w:b w:val="0"/>
+          <w:bCs w:val="0"/>
+          <w:sz w:val="22"/>
+          <w:szCs w:val="22"/>
+          <w:lang w:val="en-IN"/>
+        </w:rPr>
+        <w:t>Deep packet inspection systems</w:t>
       </w:r>
     </w:p>
     <w:p>
@@ -12543,9 +13402,421 @@
           <w:lang w:val="en-US"/>
         </w:rPr>
       </w:pPr>
+      <w:r>
+        <w:rPr>
+          <w:rFonts w:hint="default" w:ascii="Bodoni MT" w:hAnsi="Bodoni MT" w:cs="Bodoni MT"/>
+          <w:b/>
+          <w:bCs/>
+          <w:sz w:val="22"/>
+          <w:szCs w:val="22"/>
+          <w:lang w:val="en-IN"/>
+        </w:rPr>
+        <w:t>HANDS-ON</w:t>
+      </w:r>
+      <w:r>
+        <w:rPr>
+          <w:rFonts w:hint="default" w:ascii="Bodoni MT" w:hAnsi="Bodoni MT" w:cs="Bodoni MT"/>
+          <w:b w:val="0"/>
+          <w:bCs w:val="0"/>
+          <w:sz w:val="22"/>
+          <w:szCs w:val="22"/>
+          <w:lang w:val="en-IN"/>
+        </w:rPr>
+        <w:t xml:space="preserve"> </w:t>
+      </w:r>
+    </w:p>
+    <w:p>
+      <w:pPr>
+        <w:numPr>
+          <w:ilvl w:val="2"/>
+          <w:numId w:val="1"/>
+        </w:numPr>
+        <w:spacing w:line="360" w:lineRule="auto"/>
+        <w:ind w:left="1260" w:leftChars="0" w:hanging="420" w:firstLineChars="0"/>
+        <w:rPr>
+          <w:rFonts w:hint="default" w:ascii="Bodoni MT" w:hAnsi="Bodoni MT" w:cs="Bodoni MT"/>
+          <w:b w:val="0"/>
+          <w:bCs w:val="0"/>
+          <w:sz w:val="22"/>
+          <w:szCs w:val="22"/>
+          <w:lang w:val="en-US"/>
+        </w:rPr>
+      </w:pPr>
+      <w:r>
+        <w:rPr>
+          <w:rFonts w:hint="default" w:ascii="Bodoni MT" w:hAnsi="Bodoni MT" w:cs="Bodoni MT"/>
+          <w:b w:val="0"/>
+          <w:bCs w:val="0"/>
+          <w:sz w:val="22"/>
+          <w:szCs w:val="22"/>
+          <w:lang w:val="en-IN"/>
+        </w:rPr>
+        <w:t>Launch an instance hosting a static website using httpd.</w:t>
+      </w:r>
+    </w:p>
+    <w:p>
+      <w:pPr>
+        <w:numPr>
+          <w:ilvl w:val="2"/>
+          <w:numId w:val="1"/>
+        </w:numPr>
+        <w:spacing w:line="360" w:lineRule="auto"/>
+        <w:ind w:left="1260" w:leftChars="0" w:hanging="420" w:firstLineChars="0"/>
+        <w:rPr>
+          <w:rFonts w:hint="default" w:ascii="Bodoni MT" w:hAnsi="Bodoni MT" w:cs="Bodoni MT"/>
+          <w:b w:val="0"/>
+          <w:bCs w:val="0"/>
+          <w:sz w:val="22"/>
+          <w:szCs w:val="22"/>
+          <w:lang w:val="en-US"/>
+        </w:rPr>
+      </w:pPr>
+      <w:r>
+        <w:rPr>
+          <w:rFonts w:hint="default" w:ascii="Bodoni MT" w:hAnsi="Bodoni MT" w:cs="Bodoni MT"/>
+          <w:b w:val="0"/>
+          <w:bCs w:val="0"/>
+          <w:sz w:val="22"/>
+          <w:szCs w:val="22"/>
+          <w:lang w:val="en-IN"/>
+        </w:rPr>
+        <w:t>Create one AMI out of it.</w:t>
+      </w:r>
+    </w:p>
+    <w:p>
+      <w:pPr>
+        <w:numPr>
+          <w:ilvl w:val="3"/>
+          <w:numId w:val="1"/>
+        </w:numPr>
+        <w:spacing w:line="360" w:lineRule="auto"/>
+        <w:ind w:left="1680" w:leftChars="0" w:hanging="420" w:firstLineChars="0"/>
+        <w:rPr>
+          <w:rFonts w:hint="default" w:ascii="Bodoni MT" w:hAnsi="Bodoni MT" w:cs="Bodoni MT"/>
+          <w:b w:val="0"/>
+          <w:bCs w:val="0"/>
+          <w:sz w:val="22"/>
+          <w:szCs w:val="22"/>
+          <w:lang w:val="en-US"/>
+        </w:rPr>
+      </w:pPr>
+      <w:r>
+        <w:rPr>
+          <w:rFonts w:hint="default" w:ascii="Bodoni MT" w:hAnsi="Bodoni MT" w:cs="Bodoni MT"/>
+        </w:rPr>
+        <w:drawing>
+          <wp:inline distT="0" distB="0" distL="114300" distR="114300">
+            <wp:extent cx="3152140" cy="1565910"/>
+            <wp:effectExtent l="0" t="0" r="10160" b="8890"/>
+            <wp:docPr id="43" name="Picture 5"/>
+            <wp:cNvGraphicFramePr>
+              <a:graphicFrameLocks xmlns:a="http://schemas.openxmlformats.org/drawingml/2006/main" noChangeAspect="1"/>
+            </wp:cNvGraphicFramePr>
+            <a:graphic xmlns:a="http://schemas.openxmlformats.org/drawingml/2006/main">
+              <a:graphicData uri="http://schemas.openxmlformats.org/drawingml/2006/picture">
+                <pic:pic xmlns:pic="http://schemas.openxmlformats.org/drawingml/2006/picture">
+                  <pic:nvPicPr>
+                    <pic:cNvPr id="43" name="Picture 5"/>
+                    <pic:cNvPicPr>
+                      <a:picLocks noChangeAspect="1"/>
+                    </pic:cNvPicPr>
+                  </pic:nvPicPr>
+                  <pic:blipFill>
+                    <a:blip r:embed="rId43"/>
+                    <a:stretch>
+                      <a:fillRect/>
+                    </a:stretch>
+                  </pic:blipFill>
+                  <pic:spPr>
+                    <a:xfrm>
+                      <a:off x="0" y="0"/>
+                      <a:ext cx="3152140" cy="1565910"/>
+                    </a:xfrm>
+                    <a:prstGeom prst="rect">
+                      <a:avLst/>
+                    </a:prstGeom>
+                    <a:noFill/>
+                    <a:ln>
+                      <a:noFill/>
+                    </a:ln>
+                  </pic:spPr>
+                </pic:pic>
+              </a:graphicData>
+            </a:graphic>
+          </wp:inline>
+        </w:drawing>
+      </w:r>
+      <w:r>
+        <w:rPr>
+          <w:rFonts w:hint="default" w:ascii="Bodoni MT" w:hAnsi="Bodoni MT" w:cs="Bodoni MT"/>
+          <w:sz w:val="22"/>
+          <w:szCs w:val="22"/>
+          <w:lang w:val="en-IN"/>
+        </w:rPr>
+        <w:t>(create image)</w:t>
+      </w:r>
+    </w:p>
+    <w:p>
+      <w:pPr>
+        <w:numPr>
+          <w:ilvl w:val="2"/>
+          <w:numId w:val="1"/>
+        </w:numPr>
+        <w:spacing w:line="360" w:lineRule="auto"/>
+        <w:ind w:left="1260" w:leftChars="0" w:hanging="420" w:firstLineChars="0"/>
+        <w:rPr>
+          <w:rFonts w:hint="default" w:ascii="Bodoni MT" w:hAnsi="Bodoni MT" w:cs="Bodoni MT"/>
+          <w:b w:val="0"/>
+          <w:bCs w:val="0"/>
+          <w:sz w:val="22"/>
+          <w:szCs w:val="22"/>
+          <w:lang w:val="en-US"/>
+        </w:rPr>
+      </w:pPr>
+      <w:r>
+        <w:rPr>
+          <w:rFonts w:hint="default" w:ascii="Bodoni MT" w:hAnsi="Bodoni MT" w:cs="Bodoni MT"/>
+          <w:sz w:val="22"/>
+          <w:szCs w:val="22"/>
+          <w:highlight w:val="yellow"/>
+          <w:lang w:val="en-IN"/>
+        </w:rPr>
+        <w:t>NOTE: from snapshot you can create a volume, but from AMI you can create one instance</w:t>
+      </w:r>
+      <w:r>
+        <w:rPr>
+          <w:rFonts w:hint="default" w:ascii="Bodoni MT" w:hAnsi="Bodoni MT" w:cs="Bodoni MT"/>
+          <w:sz w:val="22"/>
+          <w:szCs w:val="22"/>
+          <w:lang w:val="en-IN"/>
+        </w:rPr>
+        <w:t>.</w:t>
+      </w:r>
+    </w:p>
+    <w:p>
+      <w:pPr>
+        <w:numPr>
+          <w:ilvl w:val="2"/>
+          <w:numId w:val="1"/>
+        </w:numPr>
+        <w:spacing w:line="360" w:lineRule="auto"/>
+        <w:ind w:left="1260" w:leftChars="0" w:hanging="420" w:firstLineChars="0"/>
+        <w:rPr>
+          <w:rFonts w:hint="default" w:ascii="Bodoni MT" w:hAnsi="Bodoni MT" w:cs="Bodoni MT"/>
+          <w:b w:val="0"/>
+          <w:bCs w:val="0"/>
+          <w:sz w:val="22"/>
+          <w:szCs w:val="22"/>
+          <w:lang w:val="en-US"/>
+        </w:rPr>
+      </w:pPr>
+      <w:r>
+        <w:rPr>
+          <w:rFonts w:hint="default" w:ascii="Bodoni MT" w:hAnsi="Bodoni MT" w:cs="Bodoni MT"/>
+          <w:b w:val="0"/>
+          <w:bCs w:val="0"/>
+          <w:sz w:val="22"/>
+          <w:szCs w:val="22"/>
+          <w:lang w:val="en-IN"/>
+        </w:rPr>
+        <w:t>Create one launch template (instances &gt; Launch Templates), so that you don’t need to type all the things while launching instance. (select the created AMI also in that template)</w:t>
+      </w:r>
+    </w:p>
+    <w:p>
+      <w:pPr>
+        <w:numPr>
+          <w:ilvl w:val="3"/>
+          <w:numId w:val="1"/>
+        </w:numPr>
+        <w:spacing w:line="360" w:lineRule="auto"/>
+        <w:ind w:left="1680" w:leftChars="0" w:hanging="420" w:firstLineChars="0"/>
+        <w:rPr>
+          <w:rFonts w:hint="default" w:ascii="Bodoni MT" w:hAnsi="Bodoni MT" w:cs="Bodoni MT"/>
+          <w:b w:val="0"/>
+          <w:bCs w:val="0"/>
+          <w:sz w:val="22"/>
+          <w:szCs w:val="22"/>
+          <w:lang w:val="en-US"/>
+        </w:rPr>
+      </w:pPr>
+      <w:r>
+        <w:drawing>
+          <wp:inline distT="0" distB="0" distL="114300" distR="114300">
+            <wp:extent cx="988695" cy="701675"/>
+            <wp:effectExtent l="0" t="0" r="1905" b="9525"/>
+            <wp:docPr id="44" name="Picture 6"/>
+            <wp:cNvGraphicFramePr>
+              <a:graphicFrameLocks xmlns:a="http://schemas.openxmlformats.org/drawingml/2006/main" noChangeAspect="1"/>
+            </wp:cNvGraphicFramePr>
+            <a:graphic xmlns:a="http://schemas.openxmlformats.org/drawingml/2006/main">
+              <a:graphicData uri="http://schemas.openxmlformats.org/drawingml/2006/picture">
+                <pic:pic xmlns:pic="http://schemas.openxmlformats.org/drawingml/2006/picture">
+                  <pic:nvPicPr>
+                    <pic:cNvPr id="44" name="Picture 6"/>
+                    <pic:cNvPicPr>
+                      <a:picLocks noChangeAspect="1"/>
+                    </pic:cNvPicPr>
+                  </pic:nvPicPr>
+                  <pic:blipFill>
+                    <a:blip r:embed="rId44"/>
+                    <a:stretch>
+                      <a:fillRect/>
+                    </a:stretch>
+                  </pic:blipFill>
+                  <pic:spPr>
+                    <a:xfrm>
+                      <a:off x="0" y="0"/>
+                      <a:ext cx="988695" cy="701675"/>
+                    </a:xfrm>
+                    <a:prstGeom prst="rect">
+                      <a:avLst/>
+                    </a:prstGeom>
+                    <a:noFill/>
+                    <a:ln>
+                      <a:noFill/>
+                    </a:ln>
+                  </pic:spPr>
+                </pic:pic>
+              </a:graphicData>
+            </a:graphic>
+          </wp:inline>
+        </w:drawing>
+      </w:r>
+    </w:p>
+    <w:p>
+      <w:pPr>
+        <w:numPr>
+          <w:ilvl w:val="2"/>
+          <w:numId w:val="1"/>
+        </w:numPr>
+        <w:spacing w:line="360" w:lineRule="auto"/>
+        <w:ind w:left="1260" w:leftChars="0" w:hanging="420" w:firstLineChars="0"/>
+        <w:rPr>
+          <w:rFonts w:hint="default" w:ascii="Bodoni MT" w:hAnsi="Bodoni MT" w:cs="Bodoni MT"/>
+          <w:b w:val="0"/>
+          <w:bCs w:val="0"/>
+          <w:sz w:val="22"/>
+          <w:szCs w:val="22"/>
+          <w:lang w:val="en-US"/>
+        </w:rPr>
+      </w:pPr>
+      <w:r>
+        <w:rPr>
+          <w:rFonts w:hint="default" w:ascii="Bodoni MT" w:hAnsi="Bodoni MT" w:cs="Bodoni MT"/>
+          <w:b/>
+          <w:bCs/>
+          <w:sz w:val="22"/>
+          <w:szCs w:val="22"/>
+          <w:lang w:val="en-IN"/>
+        </w:rPr>
+        <w:t>Launch instance from Template</w:t>
+      </w:r>
+      <w:r>
+        <w:rPr>
+          <w:rFonts w:hint="default" w:ascii="Bodoni MT" w:hAnsi="Bodoni MT" w:cs="Bodoni MT"/>
+          <w:b w:val="0"/>
+          <w:bCs w:val="0"/>
+          <w:sz w:val="22"/>
+          <w:szCs w:val="22"/>
+          <w:lang w:val="en-IN"/>
+        </w:rPr>
+        <w:t xml:space="preserve">  </w:t>
+      </w:r>
+    </w:p>
+    <w:p>
+      <w:pPr>
+        <w:numPr>
+          <w:ilvl w:val="3"/>
+          <w:numId w:val="1"/>
+        </w:numPr>
+        <w:spacing w:line="360" w:lineRule="auto"/>
+        <w:ind w:left="1680" w:leftChars="0" w:hanging="420" w:firstLineChars="0"/>
+        <w:rPr>
+          <w:rFonts w:hint="default" w:ascii="Bodoni MT" w:hAnsi="Bodoni MT" w:cs="Bodoni MT"/>
+          <w:b w:val="0"/>
+          <w:bCs w:val="0"/>
+          <w:sz w:val="22"/>
+          <w:szCs w:val="22"/>
+          <w:lang w:val="en-US"/>
+        </w:rPr>
+      </w:pPr>
       <w:bookmarkStart w:id="0" w:name="_GoBack"/>
-      <w:bookmarkEnd w:id="0"/>
-    </w:p>
+      <w:r>
+        <w:rPr>
+          <w:sz w:val="22"/>
+          <w:szCs w:val="22"/>
+        </w:rPr>
+        <w:drawing>
+          <wp:inline distT="0" distB="0" distL="114300" distR="114300">
+            <wp:extent cx="3007995" cy="946150"/>
+            <wp:effectExtent l="0" t="0" r="1905" b="6350"/>
+            <wp:docPr id="45" name="Picture 7"/>
+            <wp:cNvGraphicFramePr>
+              <a:graphicFrameLocks xmlns:a="http://schemas.openxmlformats.org/drawingml/2006/main" noChangeAspect="1"/>
+            </wp:cNvGraphicFramePr>
+            <a:graphic xmlns:a="http://schemas.openxmlformats.org/drawingml/2006/main">
+              <a:graphicData uri="http://schemas.openxmlformats.org/drawingml/2006/picture">
+                <pic:pic xmlns:pic="http://schemas.openxmlformats.org/drawingml/2006/picture">
+                  <pic:nvPicPr>
+                    <pic:cNvPr id="45" name="Picture 7"/>
+                    <pic:cNvPicPr>
+                      <a:picLocks noChangeAspect="1"/>
+                    </pic:cNvPicPr>
+                  </pic:nvPicPr>
+                  <pic:blipFill>
+                    <a:blip r:embed="rId45"/>
+                    <a:stretch>
+                      <a:fillRect/>
+                    </a:stretch>
+                  </pic:blipFill>
+                  <pic:spPr>
+                    <a:xfrm>
+                      <a:off x="0" y="0"/>
+                      <a:ext cx="3007995" cy="946150"/>
+                    </a:xfrm>
+                    <a:prstGeom prst="rect">
+                      <a:avLst/>
+                    </a:prstGeom>
+                    <a:noFill/>
+                    <a:ln>
+                      <a:noFill/>
+                    </a:ln>
+                  </pic:spPr>
+                </pic:pic>
+              </a:graphicData>
+            </a:graphic>
+          </wp:inline>
+        </w:drawing>
+      </w:r>
+    </w:p>
+    <w:p>
+      <w:pPr>
+        <w:numPr>
+          <w:ilvl w:val="2"/>
+          <w:numId w:val="1"/>
+        </w:numPr>
+        <w:spacing w:line="360" w:lineRule="auto"/>
+        <w:ind w:left="1260" w:leftChars="0" w:hanging="420" w:firstLineChars="0"/>
+        <w:rPr>
+          <w:rFonts w:hint="default" w:ascii="Bodoni MT" w:hAnsi="Bodoni MT" w:cs="Bodoni MT"/>
+          <w:b w:val="0"/>
+          <w:bCs w:val="0"/>
+          <w:sz w:val="22"/>
+          <w:szCs w:val="22"/>
+          <w:lang w:val="en-US"/>
+        </w:rPr>
+      </w:pPr>
+      <w:r>
+        <w:rPr>
+          <w:rFonts w:hint="default" w:ascii="Bodoni MT"/>
+          <w:sz w:val="22"/>
+          <w:szCs w:val="22"/>
+          <w:lang w:val="en-IN"/>
+        </w:rPr>
+        <w:t>fd</w:t>
+      </w:r>
+    </w:p>
+    <w:bookmarkEnd w:id="0"/>
     <w:sectPr>
       <w:pgSz w:w="11906" w:h="16838"/>
       <w:pgMar w:top="1440" w:right="1800" w:bottom="1440" w:left="1800" w:header="720" w:footer="720" w:gutter="0"/>

</xml_diff>

<commit_message>
aws elastic load balancer completed
</commit_message>
<xml_diff>
--- a/13_aws_part_1.docx
+++ b/13_aws_part_1.docx
@@ -1397,17 +1397,63 @@
           <w:rFonts w:hint="default" w:ascii="Bodoni MT" w:hAnsi="Bodoni MT" w:cs="Bodoni MT"/>
           <w:sz w:val="22"/>
           <w:szCs w:val="22"/>
-          <w:lang w:val="en-US"/>
-        </w:rPr>
-      </w:pPr>
-      <w:r>
-        <w:rPr>
-          <w:rFonts w:hint="default" w:ascii="Bodoni MT" w:hAnsi="Bodoni MT" w:cs="Bodoni MT"/>
-          <w:sz w:val="22"/>
-          <w:szCs w:val="22"/>
-          <w:lang w:val="en-IN"/>
-        </w:rPr>
-        <w:t>Inbound rules: Rules for traffic coming towards the instance</w:t>
+          <w:highlight w:val="yellow"/>
+          <w:lang w:val="en-US"/>
+        </w:rPr>
+      </w:pPr>
+      <w:r>
+        <w:rPr>
+          <w:rFonts w:hint="default" w:ascii="Bodoni MT" w:hAnsi="Bodoni MT" w:cs="Bodoni MT"/>
+          <w:b/>
+          <w:bCs/>
+          <w:sz w:val="22"/>
+          <w:szCs w:val="22"/>
+          <w:highlight w:val="yellow"/>
+          <w:lang w:val="en-IN"/>
+        </w:rPr>
+        <w:t>Inbound rules</w:t>
+      </w:r>
+      <w:r>
+        <w:rPr>
+          <w:rFonts w:hint="default" w:ascii="Bodoni MT" w:hAnsi="Bodoni MT" w:cs="Bodoni MT"/>
+          <w:sz w:val="22"/>
+          <w:szCs w:val="22"/>
+          <w:highlight w:val="yellow"/>
+          <w:lang w:val="en-IN"/>
+        </w:rPr>
+        <w:t xml:space="preserve">: </w:t>
+      </w:r>
+      <w:r>
+        <w:rPr>
+          <w:rFonts w:hint="default" w:ascii="Bodoni MT" w:hAnsi="Bodoni MT"/>
+          <w:sz w:val="22"/>
+          <w:szCs w:val="22"/>
+          <w:highlight w:val="yellow"/>
+          <w:lang w:val="en-IN"/>
+        </w:rPr>
+        <w:t xml:space="preserve">from where this security group is allowed to </w:t>
+      </w:r>
+      <w:r>
+        <w:rPr>
+          <w:rFonts w:hint="default" w:ascii="Bodoni MT" w:hAnsi="Bodoni MT"/>
+          <w:b/>
+          <w:bCs/>
+          <w:sz w:val="22"/>
+          <w:szCs w:val="22"/>
+          <w:highlight w:val="yellow"/>
+          <w:lang w:val="en-IN"/>
+        </w:rPr>
+        <w:t xml:space="preserve">RECEIVE </w:t>
+      </w:r>
+      <w:r>
+        <w:rPr>
+          <w:rFonts w:hint="default" w:ascii="Bodoni MT" w:hAnsi="Bodoni MT"/>
+          <w:sz w:val="22"/>
+          <w:szCs w:val="22"/>
+          <w:highlight w:val="yellow"/>
+          <w:lang w:val="en-IN"/>
+        </w:rPr>
+        <w:t>traffic)</w:t>
       </w:r>
     </w:p>
     <w:p>
@@ -1422,17 +1468,53 @@
           <w:rFonts w:hint="default" w:ascii="Bodoni MT" w:hAnsi="Bodoni MT" w:cs="Bodoni MT"/>
           <w:sz w:val="22"/>
           <w:szCs w:val="22"/>
-          <w:lang w:val="en-US"/>
-        </w:rPr>
-      </w:pPr>
-      <w:r>
-        <w:rPr>
-          <w:rFonts w:hint="default" w:ascii="Bodoni MT" w:hAnsi="Bodoni MT" w:cs="Bodoni MT"/>
-          <w:sz w:val="22"/>
-          <w:szCs w:val="22"/>
-          <w:lang w:val="en-IN"/>
-        </w:rPr>
-        <w:t>Outbound rules: Rules for traffic going out of the instance</w:t>
+          <w:highlight w:val="yellow"/>
+          <w:lang w:val="en-US"/>
+        </w:rPr>
+      </w:pPr>
+      <w:r>
+        <w:rPr>
+          <w:rFonts w:hint="default" w:ascii="Bodoni MT" w:hAnsi="Bodoni MT" w:cs="Bodoni MT"/>
+          <w:b/>
+          <w:bCs/>
+          <w:sz w:val="22"/>
+          <w:szCs w:val="22"/>
+          <w:highlight w:val="yellow"/>
+          <w:lang w:val="en-IN"/>
+        </w:rPr>
+        <w:t>Outbound rules</w:t>
+      </w:r>
+      <w:r>
+        <w:rPr>
+          <w:rFonts w:hint="default" w:ascii="Bodoni MT" w:hAnsi="Bodoni MT" w:cs="Bodoni MT"/>
+          <w:sz w:val="22"/>
+          <w:szCs w:val="22"/>
+          <w:highlight w:val="yellow"/>
+          <w:lang w:val="en-IN"/>
+        </w:rPr>
+        <w:t xml:space="preserve">: </w:t>
+      </w:r>
+      <w:r>
+        <w:rPr>
+          <w:rFonts w:hint="default" w:ascii="Bodoni MT" w:hAnsi="Bodoni MT"/>
+          <w:sz w:val="22"/>
+          <w:szCs w:val="22"/>
+          <w:highlight w:val="yellow"/>
+          <w:lang w:val="en-IN"/>
+        </w:rPr>
+        <w:t xml:space="preserve">where this security group is allowed to send traffic </w:t>
+      </w:r>
+      <w:r>
+        <w:rPr>
+          <w:rFonts w:hint="default" w:ascii="Bodoni MT" w:hAnsi="Bodoni MT"/>
+          <w:b/>
+          <w:bCs/>
+          <w:sz w:val="22"/>
+          <w:szCs w:val="22"/>
+          <w:highlight w:val="yellow"/>
+          <w:lang w:val="en-IN"/>
+        </w:rPr>
+        <w:t>TO</w:t>
       </w:r>
     </w:p>
     <w:p>
@@ -13451,7 +13533,19 @@
           <w:szCs w:val="22"/>
           <w:lang w:val="en-IN"/>
         </w:rPr>
-        <w:t>Launch an instance hosting a static website using httpd.</w:t>
+        <w:t xml:space="preserve">Launch an instance hosting a static website using httpd.  </w:t>
+      </w:r>
+      <w:r>
+        <w:rPr>
+          <w:rFonts w:hint="default" w:ascii="Bodoni MT" w:hAnsi="Bodoni MT" w:cs="Bodoni MT"/>
+          <w:b w:val="0"/>
+          <w:bCs w:val="0"/>
+          <w:sz w:val="22"/>
+          <w:szCs w:val="22"/>
+          <w:highlight w:val="yellow"/>
+          <w:lang w:val="en-IN"/>
+        </w:rPr>
+        <w:t>(security group: sg-web (let))</w:t>
       </w:r>
     </w:p>
     <w:p>
@@ -13740,7 +13834,6 @@
           <w:lang w:val="en-US"/>
         </w:rPr>
       </w:pPr>
-      <w:bookmarkStart w:id="0" w:name="_GoBack"/>
       <w:r>
         <w:rPr>
           <w:sz w:val="22"/>
@@ -13808,15 +13901,2372 @@
       </w:pPr>
       <w:r>
         <w:rPr>
-          <w:rFonts w:hint="default" w:ascii="Bodoni MT"/>
-          <w:sz w:val="22"/>
-          <w:szCs w:val="22"/>
-          <w:lang w:val="en-IN"/>
-        </w:rPr>
-        <w:t>fd</w:t>
-      </w:r>
-    </w:p>
-    <w:bookmarkEnd w:id="0"/>
+          <w:rFonts w:hint="default" w:ascii="Bodoni MT" w:hAnsi="Bodoni MT" w:cs="Bodoni MT"/>
+          <w:b w:val="0"/>
+          <w:bCs w:val="0"/>
+          <w:sz w:val="22"/>
+          <w:szCs w:val="22"/>
+          <w:lang w:val="en-IN"/>
+        </w:rPr>
+        <w:t xml:space="preserve">Now it comes the </w:t>
+      </w:r>
+      <w:r>
+        <w:rPr>
+          <w:rFonts w:hint="default" w:ascii="Bodoni MT" w:hAnsi="Bodoni MT" w:cs="Bodoni MT"/>
+          <w:b/>
+          <w:bCs/>
+          <w:sz w:val="22"/>
+          <w:szCs w:val="22"/>
+          <w:lang w:val="en-IN"/>
+        </w:rPr>
+        <w:t>LOAD BALANCER</w:t>
+      </w:r>
+      <w:r>
+        <w:rPr>
+          <w:rFonts w:hint="default" w:ascii="Bodoni MT" w:hAnsi="Bodoni MT" w:cs="Bodoni MT"/>
+          <w:b w:val="0"/>
+          <w:bCs w:val="0"/>
+          <w:sz w:val="22"/>
+          <w:szCs w:val="22"/>
+          <w:lang w:val="en-IN"/>
+        </w:rPr>
+        <w:t xml:space="preserve"> part …</w:t>
+      </w:r>
+    </w:p>
+    <w:p>
+      <w:pPr>
+        <w:numPr>
+          <w:ilvl w:val="3"/>
+          <w:numId w:val="1"/>
+        </w:numPr>
+        <w:spacing w:line="360" w:lineRule="auto"/>
+        <w:ind w:left="1680" w:leftChars="0" w:hanging="420" w:firstLineChars="0"/>
+        <w:rPr>
+          <w:rFonts w:hint="default" w:ascii="Bodoni MT" w:hAnsi="Bodoni MT" w:cs="Bodoni MT"/>
+          <w:b w:val="0"/>
+          <w:bCs w:val="0"/>
+          <w:sz w:val="22"/>
+          <w:szCs w:val="22"/>
+          <w:lang w:val="en-US"/>
+        </w:rPr>
+      </w:pPr>
+      <w:r>
+        <w:rPr>
+          <w:rFonts w:hint="default" w:ascii="Bodoni MT" w:hAnsi="Bodoni MT" w:cs="Bodoni MT"/>
+          <w:b w:val="0"/>
+          <w:bCs w:val="0"/>
+          <w:sz w:val="22"/>
+          <w:szCs w:val="22"/>
+          <w:lang w:val="en-IN"/>
+        </w:rPr>
+        <w:t xml:space="preserve">Before creating Load Balancer, create one </w:t>
+      </w:r>
+      <w:r>
+        <w:rPr>
+          <w:rFonts w:hint="default" w:ascii="Bodoni MT" w:hAnsi="Bodoni MT" w:cs="Bodoni MT"/>
+          <w:b/>
+          <w:bCs/>
+          <w:sz w:val="22"/>
+          <w:szCs w:val="22"/>
+          <w:highlight w:val="yellow"/>
+          <w:lang w:val="en-IN"/>
+        </w:rPr>
+        <w:t>Target Group</w:t>
+      </w:r>
+      <w:r>
+        <w:rPr>
+          <w:rFonts w:hint="default" w:ascii="Bodoni MT" w:hAnsi="Bodoni MT" w:cs="Bodoni MT"/>
+          <w:b w:val="0"/>
+          <w:bCs w:val="0"/>
+          <w:sz w:val="22"/>
+          <w:szCs w:val="22"/>
+          <w:lang w:val="en-IN"/>
+        </w:rPr>
+        <w:t xml:space="preserve"> (Load Balancing &gt; </w:t>
+      </w:r>
+      <w:r>
+        <w:rPr>
+          <w:rFonts w:hint="default" w:ascii="Bodoni MT" w:hAnsi="Bodoni MT" w:cs="Bodoni MT"/>
+          <w:b/>
+          <w:bCs/>
+          <w:sz w:val="22"/>
+          <w:szCs w:val="22"/>
+          <w:lang w:val="en-IN"/>
+        </w:rPr>
+        <w:t>Target Groups</w:t>
+      </w:r>
+      <w:r>
+        <w:rPr>
+          <w:rFonts w:hint="default" w:ascii="Bodoni MT" w:hAnsi="Bodoni MT" w:cs="Bodoni MT"/>
+          <w:b w:val="0"/>
+          <w:bCs w:val="0"/>
+          <w:sz w:val="22"/>
+          <w:szCs w:val="22"/>
+          <w:lang w:val="en-IN"/>
+        </w:rPr>
+        <w:t>)</w:t>
+      </w:r>
+    </w:p>
+    <w:p>
+      <w:pPr>
+        <w:numPr>
+          <w:ilvl w:val="3"/>
+          <w:numId w:val="1"/>
+        </w:numPr>
+        <w:spacing w:line="360" w:lineRule="auto"/>
+        <w:ind w:left="1680" w:leftChars="0" w:hanging="420" w:firstLineChars="0"/>
+        <w:rPr>
+          <w:rFonts w:hint="default" w:ascii="Bodoni MT" w:hAnsi="Bodoni MT" w:cs="Bodoni MT"/>
+          <w:b w:val="0"/>
+          <w:bCs w:val="0"/>
+          <w:sz w:val="22"/>
+          <w:szCs w:val="22"/>
+          <w:lang w:val="en-US"/>
+        </w:rPr>
+      </w:pPr>
+      <w:r>
+        <w:rPr>
+          <w:rFonts w:hint="default" w:ascii="Bodoni MT" w:hAnsi="Bodoni MT" w:cs="Bodoni MT"/>
+          <w:b w:val="0"/>
+          <w:bCs w:val="0"/>
+          <w:sz w:val="22"/>
+          <w:szCs w:val="22"/>
+          <w:lang w:val="en-IN"/>
+        </w:rPr>
+        <w:t>Fill all the details; in my case:</w:t>
+      </w:r>
+    </w:p>
+    <w:p>
+      <w:pPr>
+        <w:numPr>
+          <w:ilvl w:val="4"/>
+          <w:numId w:val="1"/>
+        </w:numPr>
+        <w:spacing w:line="360" w:lineRule="auto"/>
+        <w:ind w:left="2100" w:leftChars="0" w:hanging="420" w:firstLineChars="0"/>
+        <w:rPr>
+          <w:rFonts w:hint="default" w:ascii="Bodoni MT" w:hAnsi="Bodoni MT" w:cs="Bodoni MT"/>
+          <w:b w:val="0"/>
+          <w:bCs w:val="0"/>
+          <w:sz w:val="22"/>
+          <w:szCs w:val="22"/>
+          <w:lang w:val="en-US"/>
+        </w:rPr>
+      </w:pPr>
+      <w:r>
+        <w:rPr>
+          <w:rFonts w:hint="default" w:ascii="Bodoni MT" w:hAnsi="Bodoni MT" w:cs="Bodoni MT"/>
+          <w:b w:val="0"/>
+          <w:bCs w:val="0"/>
+          <w:sz w:val="22"/>
+          <w:szCs w:val="22"/>
+          <w:lang w:val="en-IN"/>
+        </w:rPr>
+        <w:t xml:space="preserve">Target type: instances, </w:t>
+      </w:r>
+    </w:p>
+    <w:p>
+      <w:pPr>
+        <w:numPr>
+          <w:ilvl w:val="4"/>
+          <w:numId w:val="1"/>
+        </w:numPr>
+        <w:spacing w:line="360" w:lineRule="auto"/>
+        <w:ind w:left="2100" w:leftChars="0" w:hanging="420" w:firstLineChars="0"/>
+        <w:rPr>
+          <w:rFonts w:hint="default" w:ascii="Bodoni MT" w:hAnsi="Bodoni MT" w:cs="Bodoni MT"/>
+          <w:b w:val="0"/>
+          <w:bCs w:val="0"/>
+          <w:sz w:val="22"/>
+          <w:szCs w:val="22"/>
+          <w:lang w:val="en-US"/>
+        </w:rPr>
+      </w:pPr>
+      <w:r>
+        <w:rPr>
+          <w:rFonts w:hint="default" w:ascii="Bodoni MT" w:hAnsi="Bodoni MT" w:cs="Bodoni MT"/>
+          <w:b w:val="0"/>
+          <w:bCs w:val="0"/>
+          <w:sz w:val="22"/>
+          <w:szCs w:val="22"/>
+          <w:lang w:val="en-IN"/>
+        </w:rPr>
+        <w:t xml:space="preserve">Health Checks: </w:t>
+      </w:r>
+      <w:r>
+        <w:rPr>
+          <w:rFonts w:hint="default" w:ascii="Bodoni MT" w:hAnsi="Bodoni MT" w:cs="Bodoni MT"/>
+          <w:b/>
+          <w:bCs/>
+          <w:sz w:val="22"/>
+          <w:szCs w:val="22"/>
+          <w:lang w:val="en-IN"/>
+        </w:rPr>
+        <w:t>/</w:t>
+      </w:r>
+      <w:r>
+        <w:rPr>
+          <w:rFonts w:hint="default" w:ascii="Bodoni MT" w:hAnsi="Bodoni MT" w:cs="Bodoni MT"/>
+          <w:b w:val="0"/>
+          <w:bCs w:val="0"/>
+          <w:sz w:val="22"/>
+          <w:szCs w:val="22"/>
+          <w:lang w:val="en-IN"/>
+        </w:rPr>
+        <w:t xml:space="preserve">  </w:t>
+      </w:r>
+    </w:p>
+    <w:p>
+      <w:pPr>
+        <w:numPr>
+          <w:ilvl w:val="5"/>
+          <w:numId w:val="1"/>
+        </w:numPr>
+        <w:spacing w:line="360" w:lineRule="auto"/>
+        <w:ind w:left="2520" w:leftChars="0" w:hanging="420" w:firstLineChars="0"/>
+        <w:rPr>
+          <w:rFonts w:hint="default" w:ascii="Bodoni MT" w:hAnsi="Bodoni MT" w:cs="Bodoni MT"/>
+          <w:b w:val="0"/>
+          <w:bCs w:val="0"/>
+          <w:sz w:val="22"/>
+          <w:szCs w:val="22"/>
+          <w:lang w:val="en-US"/>
+        </w:rPr>
+      </w:pPr>
+      <w:r>
+        <w:rPr>
+          <w:rFonts w:hint="default" w:ascii="Bodoni MT" w:hAnsi="Bodoni MT" w:cs="Bodoni MT"/>
+          <w:b w:val="0"/>
+          <w:bCs w:val="0"/>
+          <w:sz w:val="22"/>
+          <w:szCs w:val="22"/>
+          <w:lang w:val="en-IN"/>
+        </w:rPr>
+        <w:t>It might vary, it checks if the web-server is healthy or not depending upon the success codes given as input.</w:t>
+      </w:r>
+    </w:p>
+    <w:p>
+      <w:pPr>
+        <w:numPr>
+          <w:ilvl w:val="5"/>
+          <w:numId w:val="1"/>
+        </w:numPr>
+        <w:spacing w:line="360" w:lineRule="auto"/>
+        <w:ind w:left="2520" w:leftChars="0" w:hanging="420" w:firstLineChars="0"/>
+        <w:rPr>
+          <w:rFonts w:hint="default" w:ascii="Bodoni MT" w:hAnsi="Bodoni MT" w:cs="Bodoni MT"/>
+          <w:b w:val="0"/>
+          <w:bCs w:val="0"/>
+          <w:sz w:val="22"/>
+          <w:szCs w:val="22"/>
+          <w:lang w:val="en-US"/>
+        </w:rPr>
+      </w:pPr>
+      <w:r>
+        <w:rPr>
+          <w:rFonts w:hint="default" w:ascii="Bodoni MT" w:hAnsi="Bodoni MT" w:cs="Bodoni MT"/>
+          <w:b w:val="0"/>
+          <w:bCs w:val="0"/>
+          <w:sz w:val="22"/>
+          <w:szCs w:val="22"/>
+          <w:lang w:val="en-IN"/>
+        </w:rPr>
+        <w:t xml:space="preserve">I’ve given </w:t>
+      </w:r>
+      <w:r>
+        <w:rPr>
+          <w:rFonts w:hint="default" w:ascii="Bodoni MT" w:hAnsi="Bodoni MT" w:cs="Bodoni MT"/>
+          <w:b/>
+          <w:bCs/>
+          <w:sz w:val="22"/>
+          <w:szCs w:val="22"/>
+          <w:lang w:val="en-IN"/>
+        </w:rPr>
+        <w:t xml:space="preserve">/ </w:t>
+      </w:r>
+      <w:r>
+        <w:rPr>
+          <w:rFonts w:hint="default" w:ascii="Bodoni MT" w:hAnsi="Bodoni MT" w:cs="Bodoni MT"/>
+          <w:b w:val="0"/>
+          <w:bCs w:val="0"/>
+          <w:sz w:val="22"/>
+          <w:szCs w:val="22"/>
+          <w:lang w:val="en-IN"/>
+        </w:rPr>
+        <w:t xml:space="preserve">because my website remains directly in the root path i.e. </w:t>
+      </w:r>
+      <w:r>
+        <w:rPr>
+          <w:rFonts w:hint="default" w:ascii="Bodoni MT" w:hAnsi="Bodoni MT"/>
+          <w:b w:val="0"/>
+          <w:bCs w:val="0"/>
+          <w:color w:val="4472C4" w:themeColor="accent5"/>
+          <w:sz w:val="22"/>
+          <w:szCs w:val="22"/>
+          <w:u w:val="single"/>
+          <w:lang w:val="en-IN"/>
+          <w14:textFill>
+            <w14:solidFill>
+              <w14:schemeClr w14:val="accent5"/>
+            </w14:solidFill>
+          </w14:textFill>
+        </w:rPr>
+        <w:fldChar w:fldCharType="begin"/>
+      </w:r>
+      <w:r>
+        <w:rPr>
+          <w:rFonts w:hint="default" w:ascii="Bodoni MT" w:hAnsi="Bodoni MT"/>
+          <w:b w:val="0"/>
+          <w:bCs w:val="0"/>
+          <w:color w:val="4472C4" w:themeColor="accent5"/>
+          <w:sz w:val="22"/>
+          <w:szCs w:val="22"/>
+          <w:u w:val="single"/>
+          <w:lang w:val="en-IN"/>
+          <w14:textFill>
+            <w14:solidFill>
+              <w14:schemeClr w14:val="accent5"/>
+            </w14:solidFill>
+          </w14:textFill>
+        </w:rPr>
+        <w:instrText xml:space="preserve"> HYPERLINK "http://18.212.102.198/" </w:instrText>
+      </w:r>
+      <w:r>
+        <w:rPr>
+          <w:rFonts w:hint="default" w:ascii="Bodoni MT" w:hAnsi="Bodoni MT"/>
+          <w:b w:val="0"/>
+          <w:bCs w:val="0"/>
+          <w:color w:val="4472C4" w:themeColor="accent5"/>
+          <w:sz w:val="22"/>
+          <w:szCs w:val="22"/>
+          <w:u w:val="single"/>
+          <w:lang w:val="en-IN"/>
+          <w14:textFill>
+            <w14:solidFill>
+              <w14:schemeClr w14:val="accent5"/>
+            </w14:solidFill>
+          </w14:textFill>
+        </w:rPr>
+        <w:fldChar w:fldCharType="separate"/>
+      </w:r>
+      <w:r>
+        <w:rPr>
+          <w:rStyle w:val="5"/>
+          <w:rFonts w:hint="default" w:ascii="Bodoni MT" w:hAnsi="Bodoni MT"/>
+          <w:b w:val="0"/>
+          <w:bCs w:val="0"/>
+          <w:color w:val="4472C4" w:themeColor="accent5"/>
+          <w:sz w:val="22"/>
+          <w:szCs w:val="22"/>
+          <w:u w:val="single"/>
+          <w:lang w:val="en-IN"/>
+          <w14:textFill>
+            <w14:solidFill>
+              <w14:schemeClr w14:val="accent5"/>
+            </w14:solidFill>
+          </w14:textFill>
+        </w:rPr>
+        <w:t>http://18.212.102.198</w:t>
+      </w:r>
+      <w:r>
+        <w:rPr>
+          <w:rStyle w:val="5"/>
+          <w:rFonts w:hint="default" w:ascii="Bodoni MT" w:hAnsi="Bodoni MT"/>
+          <w:b/>
+          <w:bCs/>
+          <w:color w:val="4472C4" w:themeColor="accent5"/>
+          <w:sz w:val="22"/>
+          <w:szCs w:val="22"/>
+          <w:highlight w:val="yellow"/>
+          <w:u w:val="single"/>
+          <w:lang w:val="en-IN"/>
+          <w14:textFill>
+            <w14:solidFill>
+              <w14:schemeClr w14:val="accent5"/>
+            </w14:solidFill>
+          </w14:textFill>
+        </w:rPr>
+        <w:t>/</w:t>
+      </w:r>
+      <w:r>
+        <w:rPr>
+          <w:rFonts w:hint="default" w:ascii="Bodoni MT" w:hAnsi="Bodoni MT"/>
+          <w:b w:val="0"/>
+          <w:bCs w:val="0"/>
+          <w:color w:val="4472C4" w:themeColor="accent5"/>
+          <w:sz w:val="22"/>
+          <w:szCs w:val="22"/>
+          <w:u w:val="single"/>
+          <w:lang w:val="en-IN"/>
+          <w14:textFill>
+            <w14:solidFill>
+              <w14:schemeClr w14:val="accent5"/>
+            </w14:solidFill>
+          </w14:textFill>
+        </w:rPr>
+        <w:fldChar w:fldCharType="end"/>
+      </w:r>
+      <w:r>
+        <w:rPr>
+          <w:rFonts w:hint="default" w:ascii="Bodoni MT" w:hAnsi="Bodoni MT"/>
+          <w:b w:val="0"/>
+          <w:bCs w:val="0"/>
+          <w:sz w:val="22"/>
+          <w:szCs w:val="22"/>
+          <w:highlight w:val="none"/>
+          <w:lang w:val="en-IN"/>
+        </w:rPr>
+        <w:t xml:space="preserve"> . </w:t>
+      </w:r>
+    </w:p>
+    <w:p>
+      <w:pPr>
+        <w:numPr>
+          <w:ilvl w:val="5"/>
+          <w:numId w:val="1"/>
+        </w:numPr>
+        <w:spacing w:line="360" w:lineRule="auto"/>
+        <w:ind w:left="2520" w:leftChars="0" w:hanging="420" w:firstLineChars="0"/>
+        <w:rPr>
+          <w:rFonts w:hint="default" w:ascii="Bodoni MT" w:hAnsi="Bodoni MT" w:cs="Bodoni MT"/>
+          <w:b w:val="0"/>
+          <w:bCs w:val="0"/>
+          <w:sz w:val="22"/>
+          <w:szCs w:val="22"/>
+          <w:lang w:val="en-US"/>
+        </w:rPr>
+      </w:pPr>
+      <w:r>
+        <w:rPr>
+          <w:rFonts w:hint="default" w:ascii="Bodoni MT" w:hAnsi="Bodoni MT"/>
+          <w:b w:val="0"/>
+          <w:bCs w:val="0"/>
+          <w:sz w:val="22"/>
+          <w:szCs w:val="22"/>
+          <w:highlight w:val="none"/>
+          <w:lang w:val="en-IN"/>
+        </w:rPr>
+        <w:t xml:space="preserve">You can give the path where your website remains i.e. </w:t>
+      </w:r>
+      <w:r>
+        <w:rPr>
+          <w:rFonts w:hint="default" w:ascii="Bodoni MT" w:hAnsi="Bodoni MT"/>
+          <w:b w:val="0"/>
+          <w:bCs w:val="0"/>
+          <w:color w:val="4472C4" w:themeColor="accent5"/>
+          <w:sz w:val="22"/>
+          <w:szCs w:val="22"/>
+          <w:highlight w:val="none"/>
+          <w:u w:val="single"/>
+          <w:lang w:val="en-IN"/>
+          <w14:textFill>
+            <w14:solidFill>
+              <w14:schemeClr w14:val="accent5"/>
+            </w14:solidFill>
+          </w14:textFill>
+        </w:rPr>
+        <w:fldChar w:fldCharType="begin"/>
+      </w:r>
+      <w:r>
+        <w:rPr>
+          <w:rFonts w:hint="default" w:ascii="Bodoni MT" w:hAnsi="Bodoni MT"/>
+          <w:b w:val="0"/>
+          <w:bCs w:val="0"/>
+          <w:color w:val="4472C4" w:themeColor="accent5"/>
+          <w:sz w:val="22"/>
+          <w:szCs w:val="22"/>
+          <w:highlight w:val="none"/>
+          <w:u w:val="single"/>
+          <w:lang w:val="en-IN"/>
+          <w14:textFill>
+            <w14:solidFill>
+              <w14:schemeClr w14:val="accent5"/>
+            </w14:solidFill>
+          </w14:textFill>
+        </w:rPr>
+        <w:instrText xml:space="preserve"> HYPERLINK "http://&lt;ip&gt;:&lt;port&gt;/&lt;any" </w:instrText>
+      </w:r>
+      <w:r>
+        <w:rPr>
+          <w:rFonts w:hint="default" w:ascii="Bodoni MT" w:hAnsi="Bodoni MT"/>
+          <w:b w:val="0"/>
+          <w:bCs w:val="0"/>
+          <w:color w:val="4472C4" w:themeColor="accent5"/>
+          <w:sz w:val="22"/>
+          <w:szCs w:val="22"/>
+          <w:highlight w:val="none"/>
+          <w:u w:val="single"/>
+          <w:lang w:val="en-IN"/>
+          <w14:textFill>
+            <w14:solidFill>
+              <w14:schemeClr w14:val="accent5"/>
+            </w14:solidFill>
+          </w14:textFill>
+        </w:rPr>
+        <w:fldChar w:fldCharType="separate"/>
+      </w:r>
+      <w:r>
+        <w:rPr>
+          <w:rStyle w:val="5"/>
+          <w:rFonts w:hint="default" w:ascii="Bodoni MT" w:hAnsi="Bodoni MT"/>
+          <w:b w:val="0"/>
+          <w:bCs w:val="0"/>
+          <w:color w:val="4472C4" w:themeColor="accent5"/>
+          <w:sz w:val="22"/>
+          <w:szCs w:val="22"/>
+          <w:highlight w:val="none"/>
+          <w:u w:val="single"/>
+          <w:lang w:val="en-IN"/>
+          <w14:textFill>
+            <w14:solidFill>
+              <w14:schemeClr w14:val="accent5"/>
+            </w14:solidFill>
+          </w14:textFill>
+        </w:rPr>
+        <w:t>http://&lt;ip&gt;:&lt;port&gt;/&lt;any</w:t>
+      </w:r>
+      <w:r>
+        <w:rPr>
+          <w:rFonts w:hint="default" w:ascii="Bodoni MT" w:hAnsi="Bodoni MT"/>
+          <w:b w:val="0"/>
+          <w:bCs w:val="0"/>
+          <w:color w:val="4472C4" w:themeColor="accent5"/>
+          <w:sz w:val="22"/>
+          <w:szCs w:val="22"/>
+          <w:highlight w:val="none"/>
+          <w:u w:val="single"/>
+          <w:lang w:val="en-IN"/>
+          <w14:textFill>
+            <w14:solidFill>
+              <w14:schemeClr w14:val="accent5"/>
+            </w14:solidFill>
+          </w14:textFill>
+        </w:rPr>
+        <w:fldChar w:fldCharType="end"/>
+      </w:r>
+      <w:r>
+        <w:rPr>
+          <w:rFonts w:hint="default" w:ascii="Bodoni MT" w:hAnsi="Bodoni MT"/>
+          <w:b w:val="0"/>
+          <w:bCs w:val="0"/>
+          <w:color w:val="4472C4" w:themeColor="accent5"/>
+          <w:sz w:val="22"/>
+          <w:szCs w:val="22"/>
+          <w:highlight w:val="none"/>
+          <w:u w:val="single"/>
+          <w:lang w:val="en-IN"/>
+          <w14:textFill>
+            <w14:solidFill>
+              <w14:schemeClr w14:val="accent5"/>
+            </w14:solidFill>
+          </w14:textFill>
+        </w:rPr>
+        <w:t>_path&gt;</w:t>
+      </w:r>
+      <w:r>
+        <w:rPr>
+          <w:rFonts w:hint="default" w:ascii="Bodoni MT" w:hAnsi="Bodoni MT"/>
+          <w:b w:val="0"/>
+          <w:bCs w:val="0"/>
+          <w:color w:val="auto"/>
+          <w:sz w:val="22"/>
+          <w:szCs w:val="22"/>
+          <w:highlight w:val="none"/>
+          <w:u w:val="none"/>
+          <w:lang w:val="en-IN"/>
+        </w:rPr>
+        <w:t xml:space="preserve"> like </w:t>
+      </w:r>
+      <w:r>
+        <w:rPr>
+          <w:rStyle w:val="5"/>
+          <w:rFonts w:hint="default" w:ascii="Bodoni MT" w:hAnsi="Bodoni MT"/>
+          <w:b w:val="0"/>
+          <w:bCs w:val="0"/>
+          <w:color w:val="4472C4" w:themeColor="accent5"/>
+          <w:sz w:val="22"/>
+          <w:szCs w:val="22"/>
+          <w:u w:val="single"/>
+          <w:lang w:val="en-IN"/>
+          <w14:textFill>
+            <w14:solidFill>
+              <w14:schemeClr w14:val="accent5"/>
+            </w14:solidFill>
+          </w14:textFill>
+        </w:rPr>
+        <w:fldChar w:fldCharType="begin"/>
+      </w:r>
+      <w:r>
+        <w:rPr>
+          <w:rStyle w:val="5"/>
+          <w:rFonts w:hint="default" w:ascii="Bodoni MT" w:hAnsi="Bodoni MT"/>
+          <w:b w:val="0"/>
+          <w:bCs w:val="0"/>
+          <w:color w:val="4472C4" w:themeColor="accent5"/>
+          <w:sz w:val="22"/>
+          <w:szCs w:val="22"/>
+          <w:u w:val="single"/>
+          <w:lang w:val="en-IN"/>
+          <w14:textFill>
+            <w14:solidFill>
+              <w14:schemeClr w14:val="accent5"/>
+            </w14:solidFill>
+          </w14:textFill>
+        </w:rPr>
+        <w:instrText xml:space="preserve"> HYPERLINK "http://18.212.102.198:80/v1/web." </w:instrText>
+      </w:r>
+      <w:r>
+        <w:rPr>
+          <w:rStyle w:val="5"/>
+          <w:rFonts w:hint="default" w:ascii="Bodoni MT" w:hAnsi="Bodoni MT"/>
+          <w:b w:val="0"/>
+          <w:bCs w:val="0"/>
+          <w:color w:val="4472C4" w:themeColor="accent5"/>
+          <w:sz w:val="22"/>
+          <w:szCs w:val="22"/>
+          <w:u w:val="single"/>
+          <w:lang w:val="en-IN"/>
+          <w14:textFill>
+            <w14:solidFill>
+              <w14:schemeClr w14:val="accent5"/>
+            </w14:solidFill>
+          </w14:textFill>
+        </w:rPr>
+        <w:fldChar w:fldCharType="separate"/>
+      </w:r>
+      <w:r>
+        <w:rPr>
+          <w:rStyle w:val="5"/>
+          <w:rFonts w:hint="default" w:ascii="Bodoni MT" w:hAnsi="Bodoni MT"/>
+          <w:b w:val="0"/>
+          <w:bCs w:val="0"/>
+          <w:sz w:val="22"/>
+          <w:szCs w:val="22"/>
+          <w:lang w:val="en-IN"/>
+        </w:rPr>
+        <w:t>http://18.212.102.198:80/v1/web.</w:t>
+      </w:r>
+      <w:r>
+        <w:rPr>
+          <w:rStyle w:val="5"/>
+          <w:rFonts w:hint="default" w:ascii="Bodoni MT" w:hAnsi="Bodoni MT"/>
+          <w:b w:val="0"/>
+          <w:bCs w:val="0"/>
+          <w:color w:val="4472C4" w:themeColor="accent5"/>
+          <w:sz w:val="22"/>
+          <w:szCs w:val="22"/>
+          <w:u w:val="single"/>
+          <w:lang w:val="en-IN"/>
+          <w14:textFill>
+            <w14:solidFill>
+              <w14:schemeClr w14:val="accent5"/>
+            </w14:solidFill>
+          </w14:textFill>
+        </w:rPr>
+        <w:fldChar w:fldCharType="end"/>
+      </w:r>
+      <w:r>
+        <w:rPr>
+          <w:rStyle w:val="5"/>
+          <w:rFonts w:hint="default" w:ascii="Bodoni MT" w:hAnsi="Bodoni MT"/>
+          <w:b w:val="0"/>
+          <w:bCs w:val="0"/>
+          <w:color w:val="auto"/>
+          <w:sz w:val="22"/>
+          <w:szCs w:val="22"/>
+          <w:u w:val="none"/>
+          <w:lang w:val="en-IN"/>
+        </w:rPr>
+        <w:t xml:space="preserve"> for this the the health checks path will be </w:t>
+      </w:r>
+      <w:r>
+        <w:rPr>
+          <w:rStyle w:val="5"/>
+          <w:rFonts w:hint="default" w:ascii="Bodoni MT" w:hAnsi="Bodoni MT"/>
+          <w:b/>
+          <w:bCs/>
+          <w:color w:val="auto"/>
+          <w:sz w:val="22"/>
+          <w:szCs w:val="22"/>
+          <w:u w:val="none"/>
+          <w:lang w:val="en-IN"/>
+        </w:rPr>
+        <w:t>/v1/web</w:t>
+      </w:r>
+      <w:r>
+        <w:rPr>
+          <w:rStyle w:val="5"/>
+          <w:rFonts w:hint="default" w:ascii="Bodoni MT" w:hAnsi="Bodoni MT"/>
+          <w:b w:val="0"/>
+          <w:bCs w:val="0"/>
+          <w:color w:val="auto"/>
+          <w:sz w:val="22"/>
+          <w:szCs w:val="22"/>
+          <w:u w:val="none"/>
+          <w:lang w:val="en-IN"/>
+        </w:rPr>
+        <w:t xml:space="preserve">   </w:t>
+      </w:r>
+    </w:p>
+    <w:p>
+      <w:pPr>
+        <w:numPr>
+          <w:ilvl w:val="4"/>
+          <w:numId w:val="1"/>
+        </w:numPr>
+        <w:spacing w:line="360" w:lineRule="auto"/>
+        <w:ind w:left="2100" w:leftChars="0" w:hanging="420" w:firstLineChars="0"/>
+        <w:rPr>
+          <w:rFonts w:hint="default" w:ascii="Bodoni MT" w:hAnsi="Bodoni MT" w:cs="Bodoni MT"/>
+          <w:b w:val="0"/>
+          <w:bCs w:val="0"/>
+          <w:sz w:val="22"/>
+          <w:szCs w:val="22"/>
+          <w:lang w:val="en-US"/>
+        </w:rPr>
+      </w:pPr>
+      <w:r>
+        <w:drawing>
+          <wp:inline distT="0" distB="0" distL="114300" distR="114300">
+            <wp:extent cx="1911350" cy="1366520"/>
+            <wp:effectExtent l="0" t="0" r="6350" b="5080"/>
+            <wp:docPr id="46" name="Picture 8"/>
+            <wp:cNvGraphicFramePr>
+              <a:graphicFrameLocks xmlns:a="http://schemas.openxmlformats.org/drawingml/2006/main" noChangeAspect="1"/>
+            </wp:cNvGraphicFramePr>
+            <a:graphic xmlns:a="http://schemas.openxmlformats.org/drawingml/2006/main">
+              <a:graphicData uri="http://schemas.openxmlformats.org/drawingml/2006/picture">
+                <pic:pic xmlns:pic="http://schemas.openxmlformats.org/drawingml/2006/picture">
+                  <pic:nvPicPr>
+                    <pic:cNvPr id="46" name="Picture 8"/>
+                    <pic:cNvPicPr>
+                      <a:picLocks noChangeAspect="1"/>
+                    </pic:cNvPicPr>
+                  </pic:nvPicPr>
+                  <pic:blipFill>
+                    <a:blip r:embed="rId46"/>
+                    <a:stretch>
+                      <a:fillRect/>
+                    </a:stretch>
+                  </pic:blipFill>
+                  <pic:spPr>
+                    <a:xfrm>
+                      <a:off x="0" y="0"/>
+                      <a:ext cx="1911350" cy="1366520"/>
+                    </a:xfrm>
+                    <a:prstGeom prst="rect">
+                      <a:avLst/>
+                    </a:prstGeom>
+                    <a:noFill/>
+                    <a:ln>
+                      <a:noFill/>
+                    </a:ln>
+                  </pic:spPr>
+                </pic:pic>
+              </a:graphicData>
+            </a:graphic>
+          </wp:inline>
+        </w:drawing>
+      </w:r>
+    </w:p>
+    <w:p>
+      <w:pPr>
+        <w:numPr>
+          <w:ilvl w:val="5"/>
+          <w:numId w:val="1"/>
+        </w:numPr>
+        <w:spacing w:line="360" w:lineRule="auto"/>
+        <w:ind w:left="2520" w:leftChars="0" w:hanging="420" w:firstLineChars="0"/>
+        <w:rPr>
+          <w:rFonts w:hint="default" w:ascii="Bodoni MT" w:hAnsi="Bodoni MT" w:cs="Bodoni MT"/>
+          <w:b w:val="0"/>
+          <w:bCs w:val="0"/>
+          <w:sz w:val="22"/>
+          <w:szCs w:val="22"/>
+          <w:highlight w:val="yellow"/>
+          <w:lang w:val="en-US"/>
+        </w:rPr>
+      </w:pPr>
+      <w:r>
+        <w:rPr>
+          <w:rFonts w:hint="default" w:ascii="Bodoni MT" w:hAnsi="Bodoni MT" w:cs="Bodoni MT"/>
+          <w:b w:val="0"/>
+          <w:bCs w:val="0"/>
+          <w:sz w:val="22"/>
+          <w:szCs w:val="22"/>
+          <w:highlight w:val="yellow"/>
+          <w:lang w:val="en-IN"/>
+        </w:rPr>
+        <w:t>You can override this if your web-servers are running on different port.</w:t>
+      </w:r>
+    </w:p>
+    <w:p>
+      <w:pPr>
+        <w:numPr>
+          <w:ilvl w:val="3"/>
+          <w:numId w:val="1"/>
+        </w:numPr>
+        <w:spacing w:line="360" w:lineRule="auto"/>
+        <w:ind w:left="1680" w:leftChars="0" w:hanging="420" w:firstLineChars="0"/>
+        <w:rPr>
+          <w:rFonts w:hint="default" w:ascii="Bodoni MT" w:hAnsi="Bodoni MT" w:cs="Bodoni MT"/>
+          <w:b w:val="0"/>
+          <w:bCs w:val="0"/>
+          <w:sz w:val="22"/>
+          <w:szCs w:val="22"/>
+          <w:lang w:val="en-US"/>
+        </w:rPr>
+      </w:pPr>
+      <w:r>
+        <w:rPr>
+          <w:rFonts w:hint="default" w:ascii="Bodoni MT" w:hAnsi="Bodoni MT" w:cs="Bodoni MT"/>
+          <w:b w:val="0"/>
+          <w:bCs w:val="0"/>
+          <w:sz w:val="22"/>
+          <w:szCs w:val="22"/>
+          <w:lang w:val="en-IN"/>
+        </w:rPr>
+        <w:t xml:space="preserve">Now create the </w:t>
+      </w:r>
+      <w:r>
+        <w:rPr>
+          <w:rFonts w:hint="default" w:ascii="Bodoni MT" w:hAnsi="Bodoni MT" w:cs="Bodoni MT"/>
+          <w:b/>
+          <w:bCs/>
+          <w:sz w:val="22"/>
+          <w:szCs w:val="22"/>
+          <w:lang w:val="en-IN"/>
+        </w:rPr>
+        <w:t>Load Balancer</w:t>
+      </w:r>
+      <w:r>
+        <w:rPr>
+          <w:rFonts w:hint="default" w:ascii="Bodoni MT" w:hAnsi="Bodoni MT" w:cs="Bodoni MT"/>
+          <w:b w:val="0"/>
+          <w:bCs w:val="0"/>
+          <w:sz w:val="22"/>
+          <w:szCs w:val="22"/>
+          <w:lang w:val="en-IN"/>
+        </w:rPr>
+        <w:t>. (Load Balancing &gt; Load Balancers)</w:t>
+      </w:r>
+    </w:p>
+    <w:p>
+      <w:pPr>
+        <w:numPr>
+          <w:ilvl w:val="4"/>
+          <w:numId w:val="1"/>
+        </w:numPr>
+        <w:spacing w:line="360" w:lineRule="auto"/>
+        <w:ind w:left="2100" w:leftChars="0" w:hanging="420" w:firstLineChars="0"/>
+        <w:rPr>
+          <w:rFonts w:hint="default" w:ascii="Bodoni MT" w:hAnsi="Bodoni MT" w:cs="Bodoni MT"/>
+          <w:b w:val="0"/>
+          <w:bCs w:val="0"/>
+          <w:sz w:val="22"/>
+          <w:szCs w:val="22"/>
+          <w:lang w:val="en-US"/>
+        </w:rPr>
+      </w:pPr>
+      <w:r>
+        <w:rPr>
+          <w:rFonts w:hint="default" w:ascii="Bodoni MT" w:hAnsi="Bodoni MT" w:cs="Bodoni MT"/>
+          <w:b w:val="0"/>
+          <w:bCs w:val="0"/>
+          <w:sz w:val="22"/>
+          <w:szCs w:val="22"/>
+          <w:lang w:val="en-IN"/>
+        </w:rPr>
+        <w:t>In my case:</w:t>
+      </w:r>
+    </w:p>
+    <w:p>
+      <w:pPr>
+        <w:numPr>
+          <w:ilvl w:val="5"/>
+          <w:numId w:val="1"/>
+        </w:numPr>
+        <w:spacing w:line="360" w:lineRule="auto"/>
+        <w:ind w:left="2520" w:leftChars="0" w:hanging="420" w:firstLineChars="0"/>
+        <w:rPr>
+          <w:rFonts w:hint="default" w:ascii="Bodoni MT" w:hAnsi="Bodoni MT" w:cs="Bodoni MT"/>
+          <w:b w:val="0"/>
+          <w:bCs w:val="0"/>
+          <w:sz w:val="22"/>
+          <w:szCs w:val="22"/>
+          <w:lang w:val="en-US"/>
+        </w:rPr>
+      </w:pPr>
+      <w:r>
+        <w:rPr>
+          <w:rFonts w:hint="default" w:ascii="Bodoni MT" w:hAnsi="Bodoni MT" w:cs="Bodoni MT"/>
+          <w:b w:val="0"/>
+          <w:bCs w:val="0"/>
+          <w:sz w:val="22"/>
+          <w:szCs w:val="22"/>
+          <w:lang w:val="en-IN"/>
+        </w:rPr>
+        <w:t>I created Application Load Balancer.</w:t>
+      </w:r>
+    </w:p>
+    <w:p>
+      <w:pPr>
+        <w:numPr>
+          <w:ilvl w:val="5"/>
+          <w:numId w:val="1"/>
+        </w:numPr>
+        <w:spacing w:line="360" w:lineRule="auto"/>
+        <w:ind w:left="2520" w:leftChars="0" w:hanging="420" w:firstLineChars="0"/>
+        <w:rPr>
+          <w:rFonts w:hint="default" w:ascii="Bodoni MT" w:hAnsi="Bodoni MT" w:cs="Bodoni MT"/>
+          <w:b w:val="0"/>
+          <w:bCs w:val="0"/>
+          <w:sz w:val="22"/>
+          <w:szCs w:val="22"/>
+          <w:lang w:val="en-US"/>
+        </w:rPr>
+      </w:pPr>
+      <w:r>
+        <w:rPr>
+          <w:rFonts w:hint="default" w:ascii="Bodoni MT" w:hAnsi="Bodoni MT" w:cs="Bodoni MT"/>
+          <w:b w:val="0"/>
+          <w:bCs w:val="0"/>
+          <w:sz w:val="22"/>
+          <w:szCs w:val="22"/>
+          <w:lang w:val="en-IN"/>
+        </w:rPr>
+        <w:t>Selected us-east-1a to us-east-1f as AZs.</w:t>
+      </w:r>
+    </w:p>
+    <w:p>
+      <w:pPr>
+        <w:numPr>
+          <w:ilvl w:val="5"/>
+          <w:numId w:val="1"/>
+        </w:numPr>
+        <w:spacing w:line="360" w:lineRule="auto"/>
+        <w:ind w:left="2520" w:leftChars="0" w:hanging="420" w:firstLineChars="0"/>
+        <w:rPr>
+          <w:rFonts w:hint="default" w:ascii="Bodoni MT" w:hAnsi="Bodoni MT" w:cs="Bodoni MT"/>
+          <w:b w:val="0"/>
+          <w:bCs w:val="0"/>
+          <w:sz w:val="22"/>
+          <w:szCs w:val="22"/>
+          <w:lang w:val="en-US"/>
+        </w:rPr>
+      </w:pPr>
+      <w:r>
+        <w:rPr>
+          <w:rFonts w:hint="default" w:ascii="Bodoni MT" w:hAnsi="Bodoni MT" w:cs="Bodoni MT"/>
+          <w:b w:val="0"/>
+          <w:bCs w:val="0"/>
+          <w:sz w:val="22"/>
+          <w:szCs w:val="22"/>
+          <w:lang w:val="en-IN"/>
+        </w:rPr>
+        <w:t xml:space="preserve">Create one security group </w:t>
+      </w:r>
+      <w:r>
+        <w:rPr>
+          <w:rFonts w:hint="default" w:ascii="Bodoni MT" w:hAnsi="Bodoni MT" w:cs="Bodoni MT"/>
+          <w:b w:val="0"/>
+          <w:bCs w:val="0"/>
+          <w:sz w:val="22"/>
+          <w:szCs w:val="22"/>
+          <w:highlight w:val="yellow"/>
+          <w:lang w:val="en-IN"/>
+        </w:rPr>
+        <w:t>(sg-elb (let))</w:t>
+      </w:r>
+      <w:r>
+        <w:rPr>
+          <w:rFonts w:hint="default" w:ascii="Bodoni MT" w:hAnsi="Bodoni MT" w:cs="Bodoni MT"/>
+          <w:b w:val="0"/>
+          <w:bCs w:val="0"/>
+          <w:sz w:val="22"/>
+          <w:szCs w:val="22"/>
+          <w:lang w:val="en-IN"/>
+        </w:rPr>
+        <w:t xml:space="preserve"> allowing all IPv4 and IPv6 address as HTTP (in my case).</w:t>
+      </w:r>
+    </w:p>
+    <w:p>
+      <w:pPr>
+        <w:numPr>
+          <w:ilvl w:val="5"/>
+          <w:numId w:val="1"/>
+        </w:numPr>
+        <w:spacing w:line="360" w:lineRule="auto"/>
+        <w:ind w:left="2520" w:leftChars="0" w:hanging="420" w:firstLineChars="0"/>
+        <w:rPr>
+          <w:rFonts w:hint="default" w:ascii="Bodoni MT" w:hAnsi="Bodoni MT" w:cs="Bodoni MT"/>
+          <w:b w:val="0"/>
+          <w:bCs w:val="0"/>
+          <w:sz w:val="22"/>
+          <w:szCs w:val="22"/>
+          <w:lang w:val="en-US"/>
+        </w:rPr>
+      </w:pPr>
+      <w:r>
+        <w:rPr>
+          <w:rFonts w:hint="default" w:ascii="Bodoni MT" w:hAnsi="Bodoni MT" w:cs="Bodoni MT"/>
+          <w:b w:val="0"/>
+          <w:bCs w:val="0"/>
+          <w:sz w:val="22"/>
+          <w:szCs w:val="22"/>
+          <w:lang w:val="en-IN"/>
+        </w:rPr>
+        <w:t xml:space="preserve">NOTE: this </w:t>
+      </w:r>
+      <w:r>
+        <w:rPr>
+          <w:rFonts w:hint="default" w:ascii="Bodoni MT" w:hAnsi="Bodoni MT" w:cs="Bodoni MT"/>
+          <w:b/>
+          <w:bCs/>
+          <w:sz w:val="22"/>
+          <w:szCs w:val="22"/>
+          <w:lang w:val="en-IN"/>
+        </w:rPr>
+        <w:t>sg-elb</w:t>
+      </w:r>
+      <w:r>
+        <w:rPr>
+          <w:rFonts w:hint="default" w:ascii="Bodoni MT" w:hAnsi="Bodoni MT" w:cs="Bodoni MT"/>
+          <w:b w:val="0"/>
+          <w:bCs w:val="0"/>
+          <w:sz w:val="22"/>
+          <w:szCs w:val="22"/>
+          <w:lang w:val="en-IN"/>
+        </w:rPr>
+        <w:t xml:space="preserve"> should be added inside the </w:t>
+      </w:r>
+      <w:r>
+        <w:rPr>
+          <w:rFonts w:hint="default" w:ascii="Bodoni MT" w:hAnsi="Bodoni MT" w:cs="Bodoni MT"/>
+          <w:b/>
+          <w:bCs/>
+          <w:sz w:val="22"/>
+          <w:szCs w:val="22"/>
+          <w:lang w:val="en-IN"/>
+        </w:rPr>
+        <w:t>sg-web</w:t>
+      </w:r>
+      <w:r>
+        <w:rPr>
+          <w:rFonts w:hint="default" w:ascii="Bodoni MT" w:hAnsi="Bodoni MT" w:cs="Bodoni MT"/>
+          <w:b w:val="0"/>
+          <w:bCs w:val="0"/>
+          <w:sz w:val="22"/>
+          <w:szCs w:val="22"/>
+          <w:lang w:val="en-IN"/>
+        </w:rPr>
+        <w:t xml:space="preserve">. It means, </w:t>
+      </w:r>
+      <w:r>
+        <w:rPr>
+          <w:rFonts w:hint="default" w:ascii="Bodoni MT" w:hAnsi="Bodoni MT" w:cs="Bodoni MT"/>
+          <w:b/>
+          <w:bCs/>
+          <w:sz w:val="22"/>
+          <w:szCs w:val="22"/>
+          <w:highlight w:val="yellow"/>
+          <w:lang w:val="en-IN"/>
+        </w:rPr>
+        <w:t>“</w:t>
+      </w:r>
+      <w:r>
+        <w:rPr>
+          <w:rFonts w:hint="default" w:ascii="Bodoni MT" w:hAnsi="Bodoni MT"/>
+          <w:b/>
+          <w:bCs/>
+          <w:sz w:val="22"/>
+          <w:szCs w:val="22"/>
+          <w:highlight w:val="yellow"/>
+          <w:lang w:val="en-IN"/>
+        </w:rPr>
+        <w:t>Allow inbound traffic to instances in sg-web only if it originates from instances in sg-elb</w:t>
+      </w:r>
+      <w:r>
+        <w:rPr>
+          <w:rFonts w:hint="default" w:ascii="Bodoni MT" w:hAnsi="Bodoni MT" w:cs="Bodoni MT"/>
+          <w:b/>
+          <w:bCs/>
+          <w:sz w:val="22"/>
+          <w:szCs w:val="22"/>
+          <w:highlight w:val="yellow"/>
+          <w:lang w:val="en-IN"/>
+        </w:rPr>
+        <w:t>”</w:t>
+      </w:r>
+      <w:r>
+        <w:rPr>
+          <w:rFonts w:hint="default" w:ascii="Bodoni MT" w:hAnsi="Bodoni MT" w:cs="Bodoni MT"/>
+          <w:b w:val="0"/>
+          <w:bCs w:val="0"/>
+          <w:sz w:val="22"/>
+          <w:szCs w:val="22"/>
+          <w:lang w:val="en-IN"/>
+        </w:rPr>
+        <w:t xml:space="preserve">. </w:t>
+      </w:r>
+    </w:p>
+    <w:p>
+      <w:pPr>
+        <w:numPr>
+          <w:ilvl w:val="1"/>
+          <w:numId w:val="1"/>
+        </w:numPr>
+        <w:spacing w:line="360" w:lineRule="auto"/>
+        <w:ind w:left="840" w:leftChars="0" w:hanging="420" w:firstLineChars="0"/>
+        <w:rPr>
+          <w:rFonts w:hint="default" w:ascii="Bodoni MT" w:hAnsi="Bodoni MT" w:cs="Bodoni MT"/>
+          <w:b w:val="0"/>
+          <w:bCs w:val="0"/>
+          <w:sz w:val="22"/>
+          <w:szCs w:val="22"/>
+          <w:lang w:val="en-US"/>
+        </w:rPr>
+      </w:pPr>
+      <w:r>
+        <w:rPr>
+          <w:rFonts w:hint="default" w:ascii="Bodoni MT" w:hAnsi="Bodoni MT" w:cs="Bodoni MT"/>
+          <w:b w:val="0"/>
+          <w:bCs w:val="0"/>
+          <w:sz w:val="22"/>
+          <w:szCs w:val="22"/>
+          <w:lang w:val="en-IN"/>
+        </w:rPr>
+        <w:t>Some experiments I did:</w:t>
+      </w:r>
+    </w:p>
+    <w:p>
+      <w:pPr>
+        <w:numPr>
+          <w:ilvl w:val="2"/>
+          <w:numId w:val="1"/>
+        </w:numPr>
+        <w:spacing w:line="360" w:lineRule="auto"/>
+        <w:ind w:left="1260" w:leftChars="0" w:hanging="420" w:firstLineChars="0"/>
+        <w:rPr>
+          <w:rFonts w:hint="default" w:ascii="Bodoni MT" w:hAnsi="Bodoni MT" w:cs="Bodoni MT"/>
+          <w:b w:val="0"/>
+          <w:bCs w:val="0"/>
+          <w:sz w:val="22"/>
+          <w:szCs w:val="22"/>
+          <w:lang w:val="en-US"/>
+        </w:rPr>
+      </w:pPr>
+      <w:r>
+        <w:rPr>
+          <w:rFonts w:hint="default" w:ascii="Bodoni MT" w:hAnsi="Bodoni MT" w:cs="Bodoni MT"/>
+          <w:b w:val="0"/>
+          <w:bCs w:val="0"/>
+          <w:sz w:val="22"/>
+          <w:szCs w:val="22"/>
+          <w:lang w:val="en-IN"/>
+        </w:rPr>
+        <w:t>Experiment 1:</w:t>
+      </w:r>
+    </w:p>
+    <w:p>
+      <w:pPr>
+        <w:numPr>
+          <w:ilvl w:val="3"/>
+          <w:numId w:val="1"/>
+        </w:numPr>
+        <w:spacing w:line="360" w:lineRule="auto"/>
+        <w:ind w:left="1680" w:leftChars="0" w:hanging="420" w:firstLineChars="0"/>
+        <w:rPr>
+          <w:rFonts w:hint="default" w:ascii="Bodoni MT" w:hAnsi="Bodoni MT" w:cs="Bodoni MT"/>
+          <w:b w:val="0"/>
+          <w:bCs w:val="0"/>
+          <w:sz w:val="22"/>
+          <w:szCs w:val="22"/>
+          <w:lang w:val="en-US"/>
+        </w:rPr>
+      </w:pPr>
+      <w:r>
+        <w:rPr>
+          <w:rFonts w:hint="default" w:ascii="Bodoni MT" w:hAnsi="Bodoni MT" w:cs="Bodoni MT"/>
+          <w:b w:val="0"/>
+          <w:bCs w:val="0"/>
+          <w:sz w:val="22"/>
+          <w:szCs w:val="22"/>
+          <w:lang w:val="en-IN"/>
+        </w:rPr>
+        <w:t>Forget about the load balancer thing at all for now.</w:t>
+      </w:r>
+    </w:p>
+    <w:p>
+      <w:pPr>
+        <w:numPr>
+          <w:ilvl w:val="3"/>
+          <w:numId w:val="1"/>
+        </w:numPr>
+        <w:spacing w:line="360" w:lineRule="auto"/>
+        <w:ind w:left="1680" w:leftChars="0" w:hanging="420" w:firstLineChars="0"/>
+        <w:rPr>
+          <w:rFonts w:hint="default" w:ascii="Bodoni MT" w:hAnsi="Bodoni MT" w:cs="Bodoni MT"/>
+          <w:b w:val="0"/>
+          <w:bCs w:val="0"/>
+          <w:sz w:val="22"/>
+          <w:szCs w:val="22"/>
+          <w:lang w:val="en-US"/>
+        </w:rPr>
+      </w:pPr>
+      <w:r>
+        <w:rPr>
+          <w:rFonts w:hint="default" w:ascii="Bodoni MT" w:hAnsi="Bodoni MT" w:cs="Bodoni MT"/>
+          <w:b w:val="0"/>
+          <w:bCs w:val="0"/>
+          <w:sz w:val="22"/>
+          <w:szCs w:val="22"/>
+          <w:lang w:val="en-IN"/>
+        </w:rPr>
+        <w:t xml:space="preserve">I added “My IP” in sg-web and tried to access the web server from my laptop. It was </w:t>
+      </w:r>
+      <w:r>
+        <w:rPr>
+          <w:rFonts w:hint="default" w:ascii="Bodoni MT" w:hAnsi="Bodoni MT" w:cs="Bodoni MT"/>
+          <w:b/>
+          <w:bCs/>
+          <w:sz w:val="22"/>
+          <w:szCs w:val="22"/>
+          <w:lang w:val="en-IN"/>
+        </w:rPr>
+        <w:t>accessible</w:t>
+      </w:r>
+      <w:r>
+        <w:rPr>
+          <w:rFonts w:hint="default" w:ascii="Bodoni MT" w:hAnsi="Bodoni MT" w:cs="Bodoni MT"/>
+          <w:b w:val="0"/>
+          <w:bCs w:val="0"/>
+          <w:sz w:val="22"/>
+          <w:szCs w:val="22"/>
+          <w:lang w:val="en-IN"/>
+        </w:rPr>
+        <w:t>.</w:t>
+      </w:r>
+    </w:p>
+    <w:p>
+      <w:pPr>
+        <w:numPr>
+          <w:ilvl w:val="3"/>
+          <w:numId w:val="1"/>
+        </w:numPr>
+        <w:spacing w:line="360" w:lineRule="auto"/>
+        <w:ind w:left="1680" w:leftChars="0" w:hanging="420" w:firstLineChars="0"/>
+        <w:rPr>
+          <w:rFonts w:hint="default" w:ascii="Bodoni MT" w:hAnsi="Bodoni MT" w:cs="Bodoni MT"/>
+          <w:b w:val="0"/>
+          <w:bCs w:val="0"/>
+          <w:sz w:val="22"/>
+          <w:szCs w:val="22"/>
+          <w:lang w:val="en-US"/>
+        </w:rPr>
+      </w:pPr>
+      <w:r>
+        <w:rPr>
+          <w:rFonts w:hint="default" w:ascii="Bodoni MT" w:hAnsi="Bodoni MT" w:cs="Bodoni MT"/>
+          <w:b w:val="0"/>
+          <w:bCs w:val="0"/>
+          <w:sz w:val="22"/>
+          <w:szCs w:val="22"/>
+          <w:lang w:val="en-IN"/>
+        </w:rPr>
+        <w:t xml:space="preserve">Then I tried to access it in my mobile. The expectation was that it shouldn’t be accessible from my mobile. But it was </w:t>
+      </w:r>
+      <w:r>
+        <w:rPr>
+          <w:rFonts w:hint="default" w:ascii="Bodoni MT" w:hAnsi="Bodoni MT" w:cs="Bodoni MT"/>
+          <w:b/>
+          <w:bCs/>
+          <w:sz w:val="22"/>
+          <w:szCs w:val="22"/>
+          <w:lang w:val="en-IN"/>
+        </w:rPr>
+        <w:t>accessible</w:t>
+      </w:r>
+      <w:r>
+        <w:rPr>
+          <w:rFonts w:hint="default" w:ascii="Bodoni MT" w:hAnsi="Bodoni MT" w:cs="Bodoni MT"/>
+          <w:b w:val="0"/>
+          <w:bCs w:val="0"/>
+          <w:sz w:val="22"/>
+          <w:szCs w:val="22"/>
+          <w:lang w:val="en-IN"/>
+        </w:rPr>
+        <w:t>.</w:t>
+      </w:r>
+    </w:p>
+    <w:p>
+      <w:pPr>
+        <w:numPr>
+          <w:ilvl w:val="3"/>
+          <w:numId w:val="1"/>
+        </w:numPr>
+        <w:spacing w:line="360" w:lineRule="auto"/>
+        <w:ind w:left="1680" w:leftChars="0" w:hanging="420" w:firstLineChars="0"/>
+        <w:rPr>
+          <w:rFonts w:hint="default" w:ascii="Bodoni MT" w:hAnsi="Bodoni MT" w:cs="Bodoni MT"/>
+          <w:b w:val="0"/>
+          <w:bCs w:val="0"/>
+          <w:sz w:val="22"/>
+          <w:szCs w:val="22"/>
+          <w:lang w:val="en-US"/>
+        </w:rPr>
+      </w:pPr>
+      <w:r>
+        <w:rPr>
+          <w:rFonts w:hint="default" w:ascii="Bodoni MT" w:hAnsi="Bodoni MT" w:cs="Bodoni MT"/>
+          <w:b w:val="0"/>
+          <w:bCs w:val="0"/>
+          <w:sz w:val="22"/>
+          <w:szCs w:val="22"/>
+          <w:lang w:val="en-IN"/>
+        </w:rPr>
+        <w:t xml:space="preserve">ISSUE: </w:t>
+      </w:r>
+    </w:p>
+    <w:p>
+      <w:pPr>
+        <w:numPr>
+          <w:ilvl w:val="4"/>
+          <w:numId w:val="1"/>
+        </w:numPr>
+        <w:spacing w:line="360" w:lineRule="auto"/>
+        <w:ind w:left="2100" w:leftChars="0" w:hanging="420" w:firstLineChars="0"/>
+        <w:rPr>
+          <w:rFonts w:hint="default" w:ascii="Bodoni MT" w:hAnsi="Bodoni MT" w:cs="Bodoni MT"/>
+          <w:b w:val="0"/>
+          <w:bCs w:val="0"/>
+          <w:sz w:val="22"/>
+          <w:szCs w:val="22"/>
+          <w:lang w:val="en-US"/>
+        </w:rPr>
+      </w:pPr>
+      <w:r>
+        <w:rPr>
+          <w:rFonts w:hint="default" w:ascii="Bodoni MT" w:hAnsi="Bodoni MT" w:cs="Bodoni MT"/>
+          <w:b w:val="0"/>
+          <w:bCs w:val="0"/>
+          <w:sz w:val="22"/>
+          <w:szCs w:val="22"/>
+          <w:lang w:val="en-IN"/>
+        </w:rPr>
+        <w:t xml:space="preserve">I had connected my laptop to my mobile’s hotspot. </w:t>
+      </w:r>
+    </w:p>
+    <w:p>
+      <w:pPr>
+        <w:numPr>
+          <w:ilvl w:val="4"/>
+          <w:numId w:val="1"/>
+        </w:numPr>
+        <w:spacing w:line="360" w:lineRule="auto"/>
+        <w:ind w:left="2100" w:leftChars="0" w:hanging="420" w:firstLineChars="0"/>
+        <w:rPr>
+          <w:rFonts w:hint="default" w:ascii="Bodoni MT" w:hAnsi="Bodoni MT" w:cs="Bodoni MT"/>
+          <w:b w:val="0"/>
+          <w:bCs w:val="0"/>
+          <w:sz w:val="22"/>
+          <w:szCs w:val="22"/>
+          <w:lang w:val="en-US"/>
+        </w:rPr>
+      </w:pPr>
+      <w:r>
+        <w:rPr>
+          <w:rFonts w:hint="default" w:ascii="Bodoni MT" w:hAnsi="Bodoni MT" w:cs="Bodoni MT"/>
+          <w:b w:val="0"/>
+          <w:bCs w:val="0"/>
+          <w:sz w:val="22"/>
+          <w:szCs w:val="22"/>
+          <w:lang w:val="en-IN"/>
+        </w:rPr>
+        <w:t>So, my mobile &amp; laptop were having same public IP.</w:t>
+      </w:r>
+    </w:p>
+    <w:p>
+      <w:pPr>
+        <w:numPr>
+          <w:ilvl w:val="4"/>
+          <w:numId w:val="1"/>
+        </w:numPr>
+        <w:spacing w:line="360" w:lineRule="auto"/>
+        <w:ind w:left="2100" w:leftChars="0" w:hanging="420" w:firstLineChars="0"/>
+        <w:rPr>
+          <w:rFonts w:hint="default" w:ascii="Bodoni MT" w:hAnsi="Bodoni MT" w:cs="Bodoni MT"/>
+          <w:b w:val="0"/>
+          <w:bCs w:val="0"/>
+          <w:sz w:val="22"/>
+          <w:szCs w:val="22"/>
+          <w:lang w:val="en-US"/>
+        </w:rPr>
+      </w:pPr>
+      <w:r>
+        <w:rPr>
+          <w:rFonts w:hint="default" w:ascii="Bodoni MT" w:hAnsi="Bodoni MT" w:cs="Bodoni MT"/>
+          <w:b w:val="0"/>
+          <w:bCs w:val="0"/>
+          <w:sz w:val="22"/>
+          <w:szCs w:val="22"/>
+          <w:lang w:val="en-IN"/>
+        </w:rPr>
+        <w:t>So, the web-server was accessible from my mobile as well.</w:t>
+      </w:r>
+    </w:p>
+    <w:p>
+      <w:pPr>
+        <w:numPr>
+          <w:ilvl w:val="4"/>
+          <w:numId w:val="1"/>
+        </w:numPr>
+        <w:spacing w:line="360" w:lineRule="auto"/>
+        <w:ind w:left="2100" w:leftChars="0" w:hanging="420" w:firstLineChars="0"/>
+        <w:rPr>
+          <w:rFonts w:hint="default" w:ascii="Bodoni MT" w:hAnsi="Bodoni MT" w:cs="Bodoni MT"/>
+          <w:b w:val="0"/>
+          <w:bCs w:val="0"/>
+          <w:sz w:val="22"/>
+          <w:szCs w:val="22"/>
+          <w:lang w:val="en-US"/>
+        </w:rPr>
+      </w:pPr>
+      <w:r>
+        <w:rPr>
+          <w:rFonts w:hint="default" w:ascii="Bodoni MT" w:hAnsi="Bodoni MT" w:cs="Bodoni MT"/>
+          <w:b w:val="0"/>
+          <w:bCs w:val="0"/>
+          <w:sz w:val="22"/>
+          <w:szCs w:val="22"/>
+          <w:highlight w:val="yellow"/>
+          <w:lang w:val="en-IN"/>
+        </w:rPr>
+        <w:t>[Laptop] &gt; [Mobile hotspot] &gt; [Internet] &gt; [EC2]</w:t>
+      </w:r>
+      <w:r>
+        <w:rPr>
+          <w:rFonts w:hint="default" w:ascii="Bodoni MT" w:hAnsi="Bodoni MT" w:cs="Bodoni MT"/>
+          <w:b w:val="0"/>
+          <w:bCs w:val="0"/>
+          <w:sz w:val="22"/>
+          <w:szCs w:val="22"/>
+          <w:lang w:val="en-IN"/>
+        </w:rPr>
+        <w:t xml:space="preserve">   </w:t>
+      </w:r>
+    </w:p>
+    <w:p>
+      <w:pPr>
+        <w:numPr>
+          <w:ilvl w:val="2"/>
+          <w:numId w:val="1"/>
+        </w:numPr>
+        <w:spacing w:line="360" w:lineRule="auto"/>
+        <w:ind w:left="1260" w:leftChars="0" w:hanging="420" w:firstLineChars="0"/>
+        <w:rPr>
+          <w:rFonts w:hint="default" w:ascii="Bodoni MT" w:hAnsi="Bodoni MT" w:cs="Bodoni MT"/>
+          <w:b w:val="0"/>
+          <w:bCs w:val="0"/>
+          <w:sz w:val="22"/>
+          <w:szCs w:val="22"/>
+          <w:lang w:val="en-US"/>
+        </w:rPr>
+      </w:pPr>
+      <w:r>
+        <w:rPr>
+          <w:rFonts w:hint="default" w:ascii="Bodoni MT" w:hAnsi="Bodoni MT" w:cs="Bodoni MT"/>
+          <w:b w:val="0"/>
+          <w:bCs w:val="0"/>
+          <w:sz w:val="22"/>
+          <w:szCs w:val="22"/>
+          <w:lang w:val="en-IN"/>
+        </w:rPr>
+        <w:t>Experiment 2:</w:t>
+      </w:r>
+    </w:p>
+    <w:p>
+      <w:pPr>
+        <w:numPr>
+          <w:ilvl w:val="3"/>
+          <w:numId w:val="1"/>
+        </w:numPr>
+        <w:spacing w:line="360" w:lineRule="auto"/>
+        <w:ind w:left="1680" w:leftChars="0" w:hanging="420" w:firstLineChars="0"/>
+        <w:rPr>
+          <w:rFonts w:hint="default" w:ascii="Bodoni MT" w:hAnsi="Bodoni MT" w:cs="Bodoni MT"/>
+          <w:b w:val="0"/>
+          <w:bCs w:val="0"/>
+          <w:sz w:val="22"/>
+          <w:szCs w:val="22"/>
+          <w:lang w:val="en-US"/>
+        </w:rPr>
+      </w:pPr>
+      <w:r>
+        <w:rPr>
+          <w:rFonts w:hint="default" w:ascii="Bodoni MT" w:hAnsi="Bodoni MT" w:cs="Bodoni MT"/>
+          <w:b/>
+          <w:bCs/>
+          <w:sz w:val="22"/>
+          <w:szCs w:val="22"/>
+          <w:lang w:val="en-IN"/>
+        </w:rPr>
+        <w:t>sg-web</w:t>
+      </w:r>
+      <w:r>
+        <w:rPr>
+          <w:rFonts w:hint="default" w:ascii="Bodoni MT" w:hAnsi="Bodoni MT" w:cs="Bodoni MT"/>
+          <w:b w:val="0"/>
+          <w:bCs w:val="0"/>
+          <w:sz w:val="22"/>
+          <w:szCs w:val="22"/>
+          <w:lang w:val="en-IN"/>
+        </w:rPr>
+        <w:t xml:space="preserve"> was having the </w:t>
+      </w:r>
+      <w:r>
+        <w:rPr>
+          <w:rFonts w:hint="default" w:ascii="Bodoni MT" w:hAnsi="Bodoni MT" w:cs="Bodoni MT"/>
+          <w:b/>
+          <w:bCs/>
+          <w:sz w:val="22"/>
+          <w:szCs w:val="22"/>
+          <w:lang w:val="en-IN"/>
+        </w:rPr>
+        <w:t>sg-elb</w:t>
+      </w:r>
+      <w:r>
+        <w:rPr>
+          <w:rFonts w:hint="default" w:ascii="Bodoni MT" w:hAnsi="Bodoni MT" w:cs="Bodoni MT"/>
+          <w:b w:val="0"/>
+          <w:bCs w:val="0"/>
+          <w:sz w:val="22"/>
+          <w:szCs w:val="22"/>
+          <w:lang w:val="en-IN"/>
+        </w:rPr>
+        <w:t xml:space="preserve"> for HTTP in its inbound rule. (Custom TCP, port 80)</w:t>
+      </w:r>
+    </w:p>
+    <w:p>
+      <w:pPr>
+        <w:numPr>
+          <w:ilvl w:val="3"/>
+          <w:numId w:val="1"/>
+        </w:numPr>
+        <w:spacing w:line="360" w:lineRule="auto"/>
+        <w:ind w:left="1680" w:leftChars="0" w:hanging="420" w:firstLineChars="0"/>
+        <w:rPr>
+          <w:rFonts w:hint="default" w:ascii="Bodoni MT" w:hAnsi="Bodoni MT" w:cs="Bodoni MT"/>
+          <w:b w:val="0"/>
+          <w:bCs w:val="0"/>
+          <w:sz w:val="22"/>
+          <w:szCs w:val="22"/>
+          <w:lang w:val="en-US"/>
+        </w:rPr>
+      </w:pPr>
+      <w:r>
+        <w:rPr>
+          <w:rFonts w:hint="default" w:ascii="Bodoni MT" w:hAnsi="Bodoni MT" w:cs="Bodoni MT"/>
+          <w:b/>
+          <w:bCs/>
+          <w:sz w:val="22"/>
+          <w:szCs w:val="22"/>
+          <w:lang w:val="en-IN"/>
+        </w:rPr>
+        <w:t>sg-elb</w:t>
+      </w:r>
+      <w:r>
+        <w:rPr>
+          <w:rFonts w:hint="default" w:ascii="Bodoni MT" w:hAnsi="Bodoni MT" w:cs="Bodoni MT"/>
+          <w:b w:val="0"/>
+          <w:bCs w:val="0"/>
+          <w:sz w:val="22"/>
+          <w:szCs w:val="22"/>
+          <w:lang w:val="en-IN"/>
+        </w:rPr>
+        <w:t xml:space="preserve"> was having all IPv4 and IPv6 address in its inbound rule.</w:t>
+      </w:r>
+    </w:p>
+    <w:p>
+      <w:pPr>
+        <w:numPr>
+          <w:ilvl w:val="3"/>
+          <w:numId w:val="1"/>
+        </w:numPr>
+        <w:spacing w:line="360" w:lineRule="auto"/>
+        <w:ind w:left="1680" w:leftChars="0" w:hanging="420" w:firstLineChars="0"/>
+        <w:rPr>
+          <w:rFonts w:hint="default" w:ascii="Bodoni MT" w:hAnsi="Bodoni MT" w:cs="Bodoni MT"/>
+          <w:b w:val="0"/>
+          <w:bCs w:val="0"/>
+          <w:sz w:val="22"/>
+          <w:szCs w:val="22"/>
+          <w:lang w:val="en-US"/>
+        </w:rPr>
+      </w:pPr>
+      <w:r>
+        <w:rPr>
+          <w:rFonts w:hint="default" w:ascii="Bodoni MT" w:hAnsi="Bodoni MT" w:cs="Bodoni MT"/>
+          <w:b w:val="0"/>
+          <w:bCs w:val="0"/>
+          <w:sz w:val="22"/>
+          <w:szCs w:val="22"/>
+          <w:lang w:val="en-IN"/>
+        </w:rPr>
+        <w:t xml:space="preserve">But when I was trying to access from my mobile, it was not accessible where I can see it was </w:t>
+      </w:r>
+      <w:r>
+        <w:rPr>
+          <w:rFonts w:hint="default" w:ascii="Bodoni MT" w:hAnsi="Bodoni MT" w:cs="Bodoni MT"/>
+          <w:b/>
+          <w:bCs/>
+          <w:sz w:val="22"/>
+          <w:szCs w:val="22"/>
+          <w:lang w:val="en-IN"/>
+        </w:rPr>
+        <w:t>healthy</w:t>
+      </w:r>
+      <w:r>
+        <w:rPr>
+          <w:rFonts w:hint="default" w:ascii="Bodoni MT" w:hAnsi="Bodoni MT" w:cs="Bodoni MT"/>
+          <w:b w:val="0"/>
+          <w:bCs w:val="0"/>
+          <w:sz w:val="22"/>
+          <w:szCs w:val="22"/>
+          <w:lang w:val="en-IN"/>
+        </w:rPr>
+        <w:t xml:space="preserve"> inside the target groups and it was </w:t>
+      </w:r>
+      <w:r>
+        <w:rPr>
+          <w:rFonts w:hint="default" w:ascii="Bodoni MT" w:hAnsi="Bodoni MT" w:cs="Bodoni MT"/>
+          <w:b/>
+          <w:bCs/>
+          <w:sz w:val="22"/>
+          <w:szCs w:val="22"/>
+          <w:lang w:val="en-IN"/>
+        </w:rPr>
+        <w:t>accessible</w:t>
+      </w:r>
+      <w:r>
+        <w:rPr>
+          <w:rFonts w:hint="default" w:ascii="Bodoni MT" w:hAnsi="Bodoni MT" w:cs="Bodoni MT"/>
+          <w:b w:val="0"/>
+          <w:bCs w:val="0"/>
+          <w:sz w:val="22"/>
+          <w:szCs w:val="22"/>
+          <w:lang w:val="en-IN"/>
+        </w:rPr>
+        <w:t xml:space="preserve"> from my laptop.</w:t>
+      </w:r>
+    </w:p>
+    <w:p>
+      <w:pPr>
+        <w:numPr>
+          <w:ilvl w:val="3"/>
+          <w:numId w:val="1"/>
+        </w:numPr>
+        <w:spacing w:line="360" w:lineRule="auto"/>
+        <w:ind w:left="1680" w:leftChars="0" w:hanging="420" w:firstLineChars="0"/>
+        <w:rPr>
+          <w:rFonts w:hint="default" w:ascii="Bodoni MT" w:hAnsi="Bodoni MT" w:cs="Bodoni MT"/>
+          <w:b w:val="0"/>
+          <w:bCs w:val="0"/>
+          <w:sz w:val="22"/>
+          <w:szCs w:val="22"/>
+          <w:lang w:val="en-US"/>
+        </w:rPr>
+      </w:pPr>
+      <w:r>
+        <w:rPr>
+          <w:rFonts w:hint="default" w:ascii="Bodoni MT" w:hAnsi="Bodoni MT" w:cs="Bodoni MT"/>
+          <w:b w:val="0"/>
+          <w:bCs w:val="0"/>
+          <w:sz w:val="22"/>
+          <w:szCs w:val="22"/>
+          <w:lang w:val="en-IN"/>
+        </w:rPr>
+        <w:t xml:space="preserve">ISSUE: </w:t>
+      </w:r>
+    </w:p>
+    <w:p>
+      <w:pPr>
+        <w:numPr>
+          <w:ilvl w:val="4"/>
+          <w:numId w:val="1"/>
+        </w:numPr>
+        <w:spacing w:line="360" w:lineRule="auto"/>
+        <w:ind w:left="2100" w:leftChars="0" w:hanging="420" w:firstLineChars="0"/>
+        <w:rPr>
+          <w:rFonts w:hint="default" w:ascii="Bodoni MT" w:hAnsi="Bodoni MT" w:cs="Bodoni MT"/>
+          <w:b w:val="0"/>
+          <w:bCs w:val="0"/>
+          <w:sz w:val="22"/>
+          <w:szCs w:val="22"/>
+          <w:lang w:val="en-US"/>
+        </w:rPr>
+      </w:pPr>
+      <w:r>
+        <w:rPr>
+          <w:rFonts w:hint="default" w:ascii="Bodoni MT" w:hAnsi="Bodoni MT" w:cs="Bodoni MT"/>
+          <w:b w:val="0"/>
+          <w:bCs w:val="0"/>
+          <w:sz w:val="22"/>
+          <w:szCs w:val="22"/>
+          <w:lang w:val="en-IN"/>
+        </w:rPr>
+        <w:t>In my mobile, the DNS was not able to get resolved.</w:t>
+      </w:r>
+    </w:p>
+    <w:p>
+      <w:pPr>
+        <w:numPr>
+          <w:ilvl w:val="4"/>
+          <w:numId w:val="1"/>
+        </w:numPr>
+        <w:spacing w:line="360" w:lineRule="auto"/>
+        <w:ind w:left="2100" w:leftChars="0" w:hanging="420" w:firstLineChars="0"/>
+        <w:rPr>
+          <w:rFonts w:hint="default" w:ascii="Bodoni MT" w:hAnsi="Bodoni MT" w:cs="Bodoni MT"/>
+          <w:b w:val="0"/>
+          <w:bCs w:val="0"/>
+          <w:sz w:val="22"/>
+          <w:szCs w:val="22"/>
+          <w:lang w:val="en-US"/>
+        </w:rPr>
+      </w:pPr>
+      <w:r>
+        <w:rPr>
+          <w:rFonts w:hint="default" w:ascii="Bodoni MT" w:hAnsi="Bodoni MT" w:cs="Bodoni MT"/>
+          <w:b w:val="0"/>
+          <w:bCs w:val="0"/>
+          <w:sz w:val="22"/>
+          <w:szCs w:val="22"/>
+          <w:lang w:val="en-IN"/>
+        </w:rPr>
+        <w:t>Fetched the IP of the load balancer from its domain (</w:t>
+      </w:r>
+      <w:r>
+        <w:rPr>
+          <w:rFonts w:hint="default" w:ascii="Bodoni MT" w:hAnsi="Bodoni MT" w:cs="Bodoni MT"/>
+          <w:b/>
+          <w:bCs/>
+          <w:sz w:val="22"/>
+          <w:szCs w:val="22"/>
+          <w:lang w:val="en-IN"/>
+        </w:rPr>
+        <w:t>nslookup &lt;domain&gt;</w:t>
+      </w:r>
+      <w:r>
+        <w:rPr>
+          <w:rFonts w:hint="default" w:ascii="Bodoni MT" w:hAnsi="Bodoni MT" w:cs="Bodoni MT"/>
+          <w:b w:val="0"/>
+          <w:bCs w:val="0"/>
+          <w:sz w:val="22"/>
+          <w:szCs w:val="22"/>
+          <w:lang w:val="en-IN"/>
+        </w:rPr>
+        <w:t xml:space="preserve">) … domain means everything except the </w:t>
+      </w:r>
+      <w:r>
+        <w:rPr>
+          <w:rFonts w:hint="default" w:ascii="Bodoni MT" w:hAnsi="Bodoni MT" w:cs="Bodoni MT"/>
+          <w:b/>
+          <w:bCs/>
+          <w:sz w:val="22"/>
+          <w:szCs w:val="22"/>
+          <w:lang w:val="en-IN"/>
+        </w:rPr>
+        <w:t>http://</w:t>
+      </w:r>
+      <w:r>
+        <w:rPr>
+          <w:rFonts w:hint="default" w:ascii="Bodoni MT" w:hAnsi="Bodoni MT" w:cs="Bodoni MT"/>
+          <w:b w:val="0"/>
+          <w:bCs w:val="0"/>
+          <w:sz w:val="22"/>
+          <w:szCs w:val="22"/>
+          <w:lang w:val="en-IN"/>
+        </w:rPr>
+        <w:t xml:space="preserve"> or </w:t>
+      </w:r>
+      <w:r>
+        <w:rPr>
+          <w:rFonts w:hint="default" w:ascii="Bodoni MT" w:hAnsi="Bodoni MT" w:cs="Bodoni MT"/>
+          <w:b/>
+          <w:bCs/>
+          <w:sz w:val="22"/>
+          <w:szCs w:val="22"/>
+          <w:lang w:val="en-IN"/>
+        </w:rPr>
+        <w:t>https://</w:t>
+      </w:r>
+      <w:r>
+        <w:rPr>
+          <w:rFonts w:hint="default" w:ascii="Bodoni MT" w:hAnsi="Bodoni MT" w:cs="Bodoni MT"/>
+          <w:b w:val="0"/>
+          <w:bCs w:val="0"/>
+          <w:sz w:val="22"/>
+          <w:szCs w:val="22"/>
+          <w:lang w:val="en-IN"/>
+        </w:rPr>
+        <w:t xml:space="preserve">  .</w:t>
+      </w:r>
+    </w:p>
+    <w:p>
+      <w:pPr>
+        <w:numPr>
+          <w:ilvl w:val="4"/>
+          <w:numId w:val="1"/>
+        </w:numPr>
+        <w:spacing w:line="360" w:lineRule="auto"/>
+        <w:ind w:left="2100" w:leftChars="0" w:hanging="420" w:firstLineChars="0"/>
+        <w:rPr>
+          <w:rFonts w:hint="default" w:ascii="Bodoni MT" w:hAnsi="Bodoni MT" w:cs="Bodoni MT"/>
+          <w:b w:val="0"/>
+          <w:bCs w:val="0"/>
+          <w:sz w:val="22"/>
+          <w:szCs w:val="22"/>
+          <w:lang w:val="en-US"/>
+        </w:rPr>
+      </w:pPr>
+      <w:r>
+        <w:rPr>
+          <w:rFonts w:hint="default" w:ascii="Bodoni MT" w:hAnsi="Bodoni MT" w:cs="Bodoni MT"/>
+          <w:b w:val="0"/>
+          <w:bCs w:val="0"/>
+          <w:sz w:val="22"/>
+          <w:szCs w:val="22"/>
+          <w:lang w:val="en-IN"/>
+        </w:rPr>
+        <w:t>Then I tried to access it from my mobile, and it was accessible now.</w:t>
+      </w:r>
+    </w:p>
+    <w:p>
+      <w:pPr>
+        <w:numPr>
+          <w:ilvl w:val="2"/>
+          <w:numId w:val="1"/>
+        </w:numPr>
+        <w:spacing w:line="360" w:lineRule="auto"/>
+        <w:ind w:left="1260" w:leftChars="0" w:hanging="420" w:firstLineChars="0"/>
+        <w:rPr>
+          <w:rFonts w:hint="default" w:ascii="Bodoni MT" w:hAnsi="Bodoni MT" w:cs="Bodoni MT"/>
+          <w:b w:val="0"/>
+          <w:bCs w:val="0"/>
+          <w:sz w:val="22"/>
+          <w:szCs w:val="22"/>
+          <w:lang w:val="en-US"/>
+        </w:rPr>
+      </w:pPr>
+      <w:r>
+        <w:rPr>
+          <w:rFonts w:hint="default" w:ascii="Bodoni MT" w:hAnsi="Bodoni MT" w:cs="Bodoni MT"/>
+          <w:b w:val="0"/>
+          <w:bCs w:val="0"/>
+          <w:sz w:val="22"/>
+          <w:szCs w:val="22"/>
+          <w:lang w:val="en-IN"/>
+        </w:rPr>
+        <w:t xml:space="preserve">Experiment 3  </w:t>
+      </w:r>
+      <w:r>
+        <w:rPr>
+          <w:rFonts w:hint="default" w:ascii="Bodoni MT" w:hAnsi="Bodoni MT" w:cs="Bodoni MT"/>
+          <w:b/>
+          <w:bCs/>
+          <w:color w:val="FF0000"/>
+          <w:sz w:val="22"/>
+          <w:szCs w:val="22"/>
+          <w:lang w:val="en-IN"/>
+        </w:rPr>
+        <w:t>(Important</w:t>
+      </w:r>
+      <w:bookmarkStart w:id="0" w:name="_GoBack"/>
+      <w:bookmarkEnd w:id="0"/>
+      <w:r>
+        <w:rPr>
+          <w:rFonts w:hint="default" w:ascii="Bodoni MT" w:hAnsi="Bodoni MT" w:cs="Bodoni MT"/>
+          <w:b/>
+          <w:bCs/>
+          <w:color w:val="FF0000"/>
+          <w:sz w:val="22"/>
+          <w:szCs w:val="22"/>
+          <w:lang w:val="en-IN"/>
+        </w:rPr>
+        <w:t>)</w:t>
+      </w:r>
+      <w:r>
+        <w:rPr>
+          <w:rFonts w:hint="default" w:ascii="Bodoni MT" w:hAnsi="Bodoni MT" w:cs="Bodoni MT"/>
+          <w:b w:val="0"/>
+          <w:bCs w:val="0"/>
+          <w:sz w:val="22"/>
+          <w:szCs w:val="22"/>
+          <w:lang w:val="en-IN"/>
+        </w:rPr>
+        <w:t>:</w:t>
+      </w:r>
+    </w:p>
+    <w:p>
+      <w:pPr>
+        <w:numPr>
+          <w:ilvl w:val="3"/>
+          <w:numId w:val="1"/>
+        </w:numPr>
+        <w:spacing w:line="360" w:lineRule="auto"/>
+        <w:ind w:left="1680" w:leftChars="0" w:hanging="420" w:firstLineChars="0"/>
+        <w:rPr>
+          <w:rFonts w:hint="default" w:ascii="Bodoni MT" w:hAnsi="Bodoni MT" w:cs="Bodoni MT"/>
+          <w:b w:val="0"/>
+          <w:bCs w:val="0"/>
+          <w:sz w:val="22"/>
+          <w:szCs w:val="22"/>
+          <w:lang w:val="en-US"/>
+        </w:rPr>
+      </w:pPr>
+      <w:r>
+        <w:rPr>
+          <w:rFonts w:hint="default" w:ascii="Bodoni MT" w:hAnsi="Bodoni MT" w:cs="Bodoni MT"/>
+          <w:b w:val="0"/>
+          <w:bCs w:val="0"/>
+          <w:sz w:val="22"/>
+          <w:szCs w:val="22"/>
+          <w:lang w:val="en-IN"/>
+        </w:rPr>
+        <w:t xml:space="preserve">I added the outbound rule of </w:t>
+      </w:r>
+      <w:r>
+        <w:rPr>
+          <w:rFonts w:hint="default" w:ascii="Bodoni MT" w:hAnsi="Bodoni MT" w:cs="Bodoni MT"/>
+          <w:b/>
+          <w:bCs/>
+          <w:sz w:val="22"/>
+          <w:szCs w:val="22"/>
+          <w:lang w:val="en-IN"/>
+        </w:rPr>
+        <w:t>sg-elb</w:t>
+      </w:r>
+      <w:r>
+        <w:rPr>
+          <w:rFonts w:hint="default" w:ascii="Bodoni MT" w:hAnsi="Bodoni MT" w:cs="Bodoni MT"/>
+          <w:b w:val="0"/>
+          <w:bCs w:val="0"/>
+          <w:sz w:val="22"/>
+          <w:szCs w:val="22"/>
+          <w:lang w:val="en-IN"/>
+        </w:rPr>
+        <w:t xml:space="preserve"> as “</w:t>
+      </w:r>
+      <w:r>
+        <w:rPr>
+          <w:rFonts w:hint="default" w:ascii="Bodoni MT" w:hAnsi="Bodoni MT" w:cs="Bodoni MT"/>
+          <w:b/>
+          <w:bCs/>
+          <w:sz w:val="22"/>
+          <w:szCs w:val="22"/>
+          <w:lang w:val="en-IN"/>
+        </w:rPr>
+        <w:t>My IP</w:t>
+      </w:r>
+      <w:r>
+        <w:rPr>
+          <w:rFonts w:hint="default" w:ascii="Bodoni MT" w:hAnsi="Bodoni MT" w:cs="Bodoni MT"/>
+          <w:b w:val="0"/>
+          <w:bCs w:val="0"/>
+          <w:sz w:val="22"/>
+          <w:szCs w:val="22"/>
+          <w:lang w:val="en-IN"/>
+        </w:rPr>
+        <w:t>”.</w:t>
+      </w:r>
+    </w:p>
+    <w:p>
+      <w:pPr>
+        <w:numPr>
+          <w:ilvl w:val="3"/>
+          <w:numId w:val="1"/>
+        </w:numPr>
+        <w:spacing w:line="360" w:lineRule="auto"/>
+        <w:ind w:left="1680" w:leftChars="0" w:hanging="420" w:firstLineChars="0"/>
+        <w:rPr>
+          <w:rFonts w:hint="default" w:ascii="Bodoni MT" w:hAnsi="Bodoni MT" w:cs="Bodoni MT"/>
+          <w:b w:val="0"/>
+          <w:bCs w:val="0"/>
+          <w:color w:val="C00000"/>
+          <w:sz w:val="22"/>
+          <w:szCs w:val="22"/>
+          <w:u w:val="none"/>
+          <w:lang w:val="en-US"/>
+        </w:rPr>
+      </w:pPr>
+      <w:r>
+        <w:rPr>
+          <w:rFonts w:hint="default" w:ascii="Bodoni MT" w:hAnsi="Bodoni MT" w:cs="Bodoni MT"/>
+          <w:b/>
+          <w:bCs/>
+          <w:color w:val="FF0000"/>
+          <w:sz w:val="22"/>
+          <w:szCs w:val="22"/>
+          <w:lang w:val="en-IN"/>
+        </w:rPr>
+        <w:t xml:space="preserve">❌❌❌ </w:t>
+      </w:r>
+      <w:r>
+        <w:rPr>
+          <w:rFonts w:hint="default" w:ascii="Bodoni MT" w:hAnsi="Bodoni MT" w:cs="Bodoni MT"/>
+          <w:b w:val="0"/>
+          <w:bCs w:val="0"/>
+          <w:color w:val="C00000"/>
+          <w:sz w:val="22"/>
+          <w:szCs w:val="22"/>
+          <w:u w:val="none"/>
+          <w:lang w:val="en-IN"/>
+        </w:rPr>
+        <w:t>I was thinking, if I set some IP in the outbound rule means:</w:t>
+      </w:r>
+    </w:p>
+    <w:p>
+      <w:pPr>
+        <w:numPr>
+          <w:ilvl w:val="4"/>
+          <w:numId w:val="1"/>
+        </w:numPr>
+        <w:spacing w:line="360" w:lineRule="auto"/>
+        <w:ind w:left="2100" w:leftChars="0" w:hanging="420" w:firstLineChars="0"/>
+        <w:rPr>
+          <w:rFonts w:hint="default" w:ascii="Bodoni MT" w:hAnsi="Bodoni MT" w:cs="Bodoni MT"/>
+          <w:b w:val="0"/>
+          <w:bCs w:val="0"/>
+          <w:color w:val="auto"/>
+          <w:sz w:val="22"/>
+          <w:szCs w:val="22"/>
+          <w:lang w:val="en-US"/>
+        </w:rPr>
+      </w:pPr>
+      <w:r>
+        <w:rPr>
+          <w:rFonts w:hint="default" w:ascii="Bodoni MT" w:hAnsi="Bodoni MT" w:cs="Bodoni MT"/>
+          <w:b w:val="0"/>
+          <w:bCs w:val="0"/>
+          <w:color w:val="C00000"/>
+          <w:sz w:val="22"/>
+          <w:szCs w:val="22"/>
+          <w:u w:val="none"/>
+          <w:lang w:val="en-IN"/>
+        </w:rPr>
+        <w:t xml:space="preserve">When those </w:t>
+      </w:r>
+      <w:r>
+        <w:rPr>
+          <w:rFonts w:hint="default" w:ascii="Bodoni MT" w:hAnsi="Bodoni MT" w:cs="Bodoni MT"/>
+          <w:b/>
+          <w:bCs/>
+          <w:color w:val="C00000"/>
+          <w:sz w:val="22"/>
+          <w:szCs w:val="22"/>
+          <w:u w:val="none"/>
+          <w:lang w:val="en-IN"/>
+        </w:rPr>
+        <w:t>IP</w:t>
+      </w:r>
+      <w:r>
+        <w:rPr>
+          <w:rFonts w:hint="default" w:ascii="Bodoni MT" w:hAnsi="Bodoni MT" w:cs="Bodoni MT"/>
+          <w:b w:val="0"/>
+          <w:bCs w:val="0"/>
+          <w:color w:val="C00000"/>
+          <w:sz w:val="22"/>
+          <w:szCs w:val="22"/>
+          <w:u w:val="none"/>
+          <w:lang w:val="en-IN"/>
+        </w:rPr>
+        <w:t xml:space="preserve">, which are valid for the </w:t>
+      </w:r>
+      <w:r>
+        <w:rPr>
+          <w:rFonts w:hint="default" w:ascii="Bodoni MT" w:hAnsi="Bodoni MT" w:cs="Bodoni MT"/>
+          <w:b/>
+          <w:bCs/>
+          <w:color w:val="C00000"/>
+          <w:sz w:val="22"/>
+          <w:szCs w:val="22"/>
+          <w:u w:val="none"/>
+          <w:lang w:val="en-IN"/>
+        </w:rPr>
+        <w:t xml:space="preserve">outbound </w:t>
+      </w:r>
+      <w:r>
+        <w:rPr>
+          <w:rFonts w:hint="default" w:ascii="Bodoni MT" w:hAnsi="Bodoni MT" w:cs="Bodoni MT"/>
+          <w:b w:val="0"/>
+          <w:bCs w:val="0"/>
+          <w:color w:val="C00000"/>
+          <w:sz w:val="22"/>
+          <w:szCs w:val="22"/>
+          <w:u w:val="none"/>
+          <w:lang w:val="en-IN"/>
+        </w:rPr>
+        <w:t xml:space="preserve">rule of the SG, sends traffic to the particular SG… then only the </w:t>
+      </w:r>
+      <w:r>
+        <w:rPr>
+          <w:rFonts w:hint="default" w:ascii="Bodoni MT" w:hAnsi="Bodoni MT" w:cs="Bodoni MT"/>
+          <w:b/>
+          <w:bCs/>
+          <w:color w:val="C00000"/>
+          <w:sz w:val="22"/>
+          <w:szCs w:val="22"/>
+          <w:u w:val="none"/>
+          <w:lang w:val="en-IN"/>
+        </w:rPr>
+        <w:t>SG</w:t>
+      </w:r>
+      <w:r>
+        <w:rPr>
+          <w:rFonts w:hint="default" w:ascii="Bodoni MT" w:hAnsi="Bodoni MT" w:cs="Bodoni MT"/>
+          <w:b w:val="0"/>
+          <w:bCs w:val="0"/>
+          <w:color w:val="C00000"/>
+          <w:sz w:val="22"/>
+          <w:szCs w:val="22"/>
+          <w:u w:val="none"/>
+          <w:lang w:val="en-IN"/>
+        </w:rPr>
+        <w:t xml:space="preserve"> will forward the traffic further. It is totally wrong</w:t>
+      </w:r>
+      <w:r>
+        <w:rPr>
+          <w:rFonts w:hint="default" w:ascii="Bodoni MT" w:hAnsi="Bodoni MT" w:cs="Bodoni MT"/>
+          <w:b w:val="0"/>
+          <w:bCs w:val="0"/>
+          <w:sz w:val="22"/>
+          <w:szCs w:val="22"/>
+          <w:lang w:val="en-IN"/>
+        </w:rPr>
+        <w:t xml:space="preserve"> </w:t>
+      </w:r>
+      <w:r>
+        <w:rPr>
+          <w:rFonts w:hint="default" w:ascii="Bodoni MT" w:hAnsi="Bodoni MT" w:cs="Bodoni MT"/>
+          <w:b/>
+          <w:bCs/>
+          <w:color w:val="FF0000"/>
+          <w:sz w:val="22"/>
+          <w:szCs w:val="22"/>
+          <w:lang w:val="en-IN"/>
+        </w:rPr>
+        <w:t>❌</w:t>
+      </w:r>
+      <w:r>
+        <w:rPr>
+          <w:rFonts w:hint="default" w:ascii="Bodoni MT" w:hAnsi="Bodoni MT" w:cs="Bodoni MT"/>
+          <w:b/>
+          <w:bCs/>
+          <w:color w:val="FF0000"/>
+          <w:sz w:val="22"/>
+          <w:szCs w:val="22"/>
+          <w:lang w:val="en-IN"/>
+        </w:rPr>
+        <w:t>❌❌</w:t>
+      </w:r>
+    </w:p>
+    <w:p>
+      <w:pPr>
+        <w:numPr>
+          <w:ilvl w:val="3"/>
+          <w:numId w:val="1"/>
+        </w:numPr>
+        <w:spacing w:line="360" w:lineRule="auto"/>
+        <w:ind w:left="1680" w:leftChars="0" w:hanging="420" w:firstLineChars="0"/>
+        <w:rPr>
+          <w:rFonts w:hint="default" w:ascii="Bodoni MT" w:hAnsi="Bodoni MT" w:cs="Bodoni MT"/>
+          <w:b w:val="0"/>
+          <w:bCs w:val="0"/>
+          <w:i w:val="0"/>
+          <w:iCs w:val="0"/>
+          <w:color w:val="00B050"/>
+          <w:sz w:val="22"/>
+          <w:szCs w:val="22"/>
+          <w:lang w:val="en-US"/>
+        </w:rPr>
+      </w:pPr>
+      <w:r>
+        <w:rPr>
+          <w:rFonts w:hint="default" w:ascii="Bodoni MT" w:hAnsi="Bodoni MT"/>
+          <w:b w:val="0"/>
+          <w:bCs w:val="0"/>
+          <w:i w:val="0"/>
+          <w:iCs w:val="0"/>
+          <w:color w:val="00B050"/>
+          <w:sz w:val="22"/>
+          <w:szCs w:val="22"/>
+          <w:lang w:val="en-US"/>
+        </w:rPr>
+        <w:t xml:space="preserve">I set </w:t>
+      </w:r>
+      <w:r>
+        <w:rPr>
+          <w:rFonts w:hint="default" w:ascii="Bodoni MT" w:hAnsi="Bodoni MT"/>
+          <w:b/>
+          <w:bCs/>
+          <w:i w:val="0"/>
+          <w:iCs w:val="0"/>
+          <w:color w:val="00B050"/>
+          <w:sz w:val="22"/>
+          <w:szCs w:val="22"/>
+          <w:lang w:val="en-US"/>
+        </w:rPr>
+        <w:t>"My IP"</w:t>
+      </w:r>
+      <w:r>
+        <w:rPr>
+          <w:rFonts w:hint="default" w:ascii="Bodoni MT" w:hAnsi="Bodoni MT"/>
+          <w:b w:val="0"/>
+          <w:bCs w:val="0"/>
+          <w:i w:val="0"/>
+          <w:iCs w:val="0"/>
+          <w:color w:val="00B050"/>
+          <w:sz w:val="22"/>
+          <w:szCs w:val="22"/>
+          <w:lang w:val="en-US"/>
+        </w:rPr>
+        <w:t xml:space="preserve"> as the only allowed outbound destination in </w:t>
+      </w:r>
+      <w:r>
+        <w:rPr>
+          <w:rFonts w:hint="default" w:ascii="Bodoni MT" w:hAnsi="Bodoni MT"/>
+          <w:b/>
+          <w:bCs/>
+          <w:i w:val="0"/>
+          <w:iCs w:val="0"/>
+          <w:color w:val="00B050"/>
+          <w:sz w:val="22"/>
+          <w:szCs w:val="22"/>
+          <w:lang w:val="en-US"/>
+        </w:rPr>
+        <w:t>sg-elb</w:t>
+      </w:r>
+      <w:r>
+        <w:rPr>
+          <w:rFonts w:hint="default" w:ascii="Bodoni MT" w:hAnsi="Bodoni MT"/>
+          <w:b w:val="0"/>
+          <w:bCs w:val="0"/>
+          <w:i w:val="0"/>
+          <w:iCs w:val="0"/>
+          <w:color w:val="00B050"/>
+          <w:sz w:val="22"/>
+          <w:szCs w:val="22"/>
+          <w:lang w:val="en-US"/>
+        </w:rPr>
+        <w:t xml:space="preserve">. So when I accessed the Load Balancer domain, it couldn't forward the request to the web server because the </w:t>
+      </w:r>
+      <w:r>
+        <w:rPr>
+          <w:rFonts w:hint="default" w:ascii="Bodoni MT" w:hAnsi="Bodoni MT"/>
+          <w:b/>
+          <w:bCs/>
+          <w:i w:val="0"/>
+          <w:iCs w:val="0"/>
+          <w:color w:val="00B050"/>
+          <w:sz w:val="22"/>
+          <w:szCs w:val="22"/>
+          <w:lang w:val="en-US"/>
+        </w:rPr>
+        <w:t>web server's IP wasn't permitted</w:t>
+      </w:r>
+      <w:r>
+        <w:rPr>
+          <w:rFonts w:hint="default" w:ascii="Bodoni MT" w:hAnsi="Bodoni MT"/>
+          <w:b w:val="0"/>
+          <w:bCs w:val="0"/>
+          <w:i w:val="0"/>
+          <w:iCs w:val="0"/>
+          <w:color w:val="00B050"/>
+          <w:sz w:val="22"/>
+          <w:szCs w:val="22"/>
+          <w:lang w:val="en-US"/>
+        </w:rPr>
+        <w:t xml:space="preserve"> in the </w:t>
+      </w:r>
+      <w:r>
+        <w:rPr>
+          <w:rFonts w:hint="default" w:ascii="Bodoni MT" w:hAnsi="Bodoni MT"/>
+          <w:b/>
+          <w:bCs/>
+          <w:i w:val="0"/>
+          <w:iCs w:val="0"/>
+          <w:color w:val="00B050"/>
+          <w:sz w:val="22"/>
+          <w:szCs w:val="22"/>
+          <w:lang w:val="en-US"/>
+        </w:rPr>
+        <w:t>outbound rule</w:t>
+      </w:r>
+      <w:r>
+        <w:rPr>
+          <w:rFonts w:hint="default" w:ascii="Bodoni MT" w:hAnsi="Bodoni MT"/>
+          <w:b w:val="0"/>
+          <w:bCs w:val="0"/>
+          <w:i w:val="0"/>
+          <w:iCs w:val="0"/>
+          <w:color w:val="00B050"/>
+          <w:sz w:val="22"/>
+          <w:szCs w:val="22"/>
+          <w:lang w:val="en-US"/>
+        </w:rPr>
+        <w:t xml:space="preserve"> — resulting in an inaccessible server</w:t>
+      </w:r>
+      <w:r>
+        <w:rPr>
+          <w:rFonts w:hint="default" w:ascii="Bodoni MT" w:hAnsi="Bodoni MT"/>
+          <w:b w:val="0"/>
+          <w:bCs w:val="0"/>
+          <w:i w:val="0"/>
+          <w:iCs w:val="0"/>
+          <w:color w:val="auto"/>
+          <w:sz w:val="22"/>
+          <w:szCs w:val="22"/>
+          <w:lang w:val="en-US"/>
+        </w:rPr>
+        <w:t>…</w:t>
+      </w:r>
+      <w:r>
+        <w:rPr>
+          <w:rFonts w:hint="default" w:ascii="Bodoni MT" w:hAnsi="Bodoni MT"/>
+          <w:b w:val="0"/>
+          <w:bCs w:val="0"/>
+          <w:i w:val="0"/>
+          <w:iCs w:val="0"/>
+          <w:color w:val="auto"/>
+          <w:sz w:val="22"/>
+          <w:szCs w:val="22"/>
+          <w:lang w:val="en-IN"/>
+        </w:rPr>
+        <w:t>.</w:t>
+      </w:r>
+    </w:p>
+    <w:p>
+      <w:pPr>
+        <w:numPr>
+          <w:ilvl w:val="2"/>
+          <w:numId w:val="1"/>
+        </w:numPr>
+        <w:spacing w:line="360" w:lineRule="auto"/>
+        <w:ind w:left="1260" w:leftChars="0" w:hanging="420" w:firstLineChars="0"/>
+        <w:rPr>
+          <w:rFonts w:hint="default" w:ascii="Bodoni MT" w:hAnsi="Bodoni MT" w:cs="Bodoni MT"/>
+          <w:b w:val="0"/>
+          <w:bCs w:val="0"/>
+          <w:i w:val="0"/>
+          <w:iCs w:val="0"/>
+          <w:color w:val="00B050"/>
+          <w:sz w:val="22"/>
+          <w:szCs w:val="22"/>
+          <w:lang w:val="en-US"/>
+        </w:rPr>
+      </w:pPr>
+    </w:p>
     <w:sectPr>
       <w:pgSz w:w="11906" w:h="16838"/>
       <w:pgMar w:top="1440" w:right="1800" w:bottom="1440" w:left="1800" w:header="720" w:footer="720" w:gutter="0"/>

</xml_diff>

<commit_message>
updated the aws pdf file
</commit_message>
<xml_diff>
--- a/13_aws_part_1.docx
+++ b/13_aws_part_1.docx
@@ -1426,23 +1426,35 @@
       <w:r>
         <w:rPr>
           <w:rFonts w:hint="default" w:ascii="Bodoni MT" w:hAnsi="Bodoni MT"/>
+          <w:b/>
+          <w:bCs/>
           <w:sz w:val="22"/>
           <w:szCs w:val="22"/>
           <w:highlight w:val="yellow"/>
           <w:lang w:val="en-IN"/>
         </w:rPr>
-        <w:t xml:space="preserve">from where this security group is allowed to </w:t>
+        <w:t>FROM</w:t>
       </w:r>
       <w:r>
         <w:rPr>
           <w:rFonts w:hint="default" w:ascii="Bodoni MT" w:hAnsi="Bodoni MT"/>
-          <w:b/>
-          <w:bCs/>
           <w:sz w:val="22"/>
           <w:szCs w:val="22"/>
           <w:highlight w:val="yellow"/>
           <w:lang w:val="en-IN"/>
         </w:rPr>
+        <w:t xml:space="preserve"> where this security group is allowed to </w:t>
+      </w:r>
+      <w:r>
+        <w:rPr>
+          <w:rFonts w:hint="default" w:ascii="Bodoni MT" w:hAnsi="Bodoni MT"/>
+          <w:b/>
+          <w:bCs/>
+          <w:sz w:val="22"/>
+          <w:szCs w:val="22"/>
+          <w:highlight w:val="yellow"/>
+          <w:lang w:val="en-IN"/>
+        </w:rPr>
         <w:t xml:space="preserve">RECEIVE </w:t>
       </w:r>
       <w:r>
@@ -1496,13 +1508,35 @@
       </w:r>
       <w:r>
         <w:rPr>
+          <w:rFonts w:hint="default" w:ascii="Bodoni MT" w:hAnsi="Bodoni MT" w:cs="Bodoni MT"/>
+          <w:b/>
+          <w:bCs/>
+          <w:sz w:val="22"/>
+          <w:szCs w:val="22"/>
+          <w:highlight w:val="yellow"/>
+          <w:lang w:val="en-IN"/>
+        </w:rPr>
+        <w:t>TO</w:t>
+      </w:r>
+      <w:r>
+        <w:rPr>
+          <w:rFonts w:hint="default" w:ascii="Bodoni MT" w:hAnsi="Bodoni MT" w:cs="Bodoni MT"/>
+          <w:sz w:val="22"/>
+          <w:szCs w:val="22"/>
+          <w:highlight w:val="yellow"/>
+          <w:lang w:val="en-IN"/>
+        </w:rPr>
+        <w:t xml:space="preserve"> </w:t>
+      </w:r>
+      <w:r>
+        <w:rPr>
           <w:rFonts w:hint="default" w:ascii="Bodoni MT" w:hAnsi="Bodoni MT"/>
           <w:sz w:val="22"/>
           <w:szCs w:val="22"/>
           <w:highlight w:val="yellow"/>
           <w:lang w:val="en-IN"/>
         </w:rPr>
-        <w:t xml:space="preserve">where this security group is allowed to send traffic </w:t>
+        <w:t xml:space="preserve">where this security group is allowed to </w:t>
       </w:r>
       <w:r>
         <w:rPr>
@@ -1514,8 +1548,20 @@
           <w:highlight w:val="yellow"/>
           <w:lang w:val="en-IN"/>
         </w:rPr>
-        <w:t>TO</w:t>
-      </w:r>
+        <w:t>SEND</w:t>
+      </w:r>
+      <w:r>
+        <w:rPr>
+          <w:rFonts w:hint="default" w:ascii="Bodoni MT" w:hAnsi="Bodoni MT"/>
+          <w:sz w:val="22"/>
+          <w:szCs w:val="22"/>
+          <w:highlight w:val="yellow"/>
+          <w:lang w:val="en-IN"/>
+        </w:rPr>
+        <w:t xml:space="preserve"> traffic</w:t>
+      </w:r>
+      <w:bookmarkStart w:id="0" w:name="_GoBack"/>
+      <w:bookmarkEnd w:id="0"/>
     </w:p>
     <w:p>
       <w:pPr>
@@ -15780,21 +15826,7 @@
           <w:szCs w:val="22"/>
           <w:lang w:val="en-IN"/>
         </w:rPr>
-        <w:t>(Important</w:t>
-      </w:r>
-      <w:bookmarkStart w:id="0" w:name="_GoBack"/>
-      <w:bookmarkEnd w:id="0"/>
-      <w:r>
-        <w:rPr>
-          <w:rFonts w:hint="default" w:ascii="Bodoni MT" w:hAnsi="Bodoni MT" w:cs="Bodoni MT"/>
-          <w:b/>
-          <w:bCs/>
-          <w:color w:val="FF0000"/>
-          <w:sz w:val="22"/>
-          <w:szCs w:val="22"/>
-          <w:lang w:val="en-IN"/>
-        </w:rPr>
-        <w:t>)</w:t>
+        <w:t>(Important)</w:t>
       </w:r>
       <w:r>
         <w:rPr>

</xml_diff>